<commit_message>
[effective java] item 27
</commit_message>
<xml_diff>
--- a/effective_java_notes.docx
+++ b/effective_java_notes.docx
@@ -9897,7 +9897,7 @@
       <w:pPr>
         <w:pStyle w:val="NormalWeb"/>
         <w:rPr>
-          <w:rFonts w:ascii="Microsoft YaHei" w:eastAsia="Microsoft YaHei" w:hAnsi="Microsoft YaHei" w:hint="eastAsia"/>
+          <w:rFonts w:ascii="Microsoft YaHei" w:eastAsia="Microsoft YaHei" w:hAnsi="Microsoft YaHei"/>
         </w:rPr>
       </w:pPr>
       <w:r>
@@ -10370,7 +10370,7 @@
       <w:pPr>
         <w:pStyle w:val="NormalWeb"/>
         <w:rPr>
-          <w:rFonts w:ascii="Microsoft YaHei" w:eastAsia="Microsoft YaHei" w:hAnsi="Microsoft YaHei" w:hint="eastAsia"/>
+          <w:rFonts w:ascii="Microsoft YaHei" w:eastAsia="Microsoft YaHei" w:hAnsi="Microsoft YaHei"/>
         </w:rPr>
       </w:pPr>
       <w:r>
@@ -11441,7 +11441,7 @@
       <w:pPr>
         <w:pStyle w:val="NormalWeb"/>
         <w:rPr>
-          <w:rFonts w:ascii="Microsoft YaHei" w:eastAsia="Microsoft YaHei" w:hAnsi="Microsoft YaHei" w:cs="MS Mincho" w:hint="eastAsia"/>
+          <w:rFonts w:ascii="Microsoft YaHei" w:eastAsia="Microsoft YaHei" w:hAnsi="Microsoft YaHei" w:cs="MS Mincho"/>
         </w:rPr>
       </w:pPr>
       <w:r>
@@ -11610,11 +11610,6 @@
         <w:rPr>
           <w:rFonts w:ascii="Microsoft YaHei" w:eastAsia="Microsoft YaHei" w:hAnsi="Microsoft YaHei" w:cs="MS Mincho"/>
         </w:rPr>
-      </w:r>
-      <w:r>
-        <w:rPr>
-          <w:rFonts w:ascii="Microsoft YaHei" w:eastAsia="Microsoft YaHei" w:hAnsi="Microsoft YaHei" w:cs="MS Mincho"/>
-        </w:rPr>
         <w:fldChar w:fldCharType="separate"/>
       </w:r>
       <w:r>
@@ -11667,7 +11662,7 @@
       <w:pPr>
         <w:pStyle w:val="NormalWeb"/>
         <w:rPr>
-          <w:rFonts w:ascii="Microsoft YaHei" w:eastAsia="Microsoft YaHei" w:hAnsi="Microsoft YaHei" w:cs="MS Mincho" w:hint="eastAsia"/>
+          <w:rFonts w:ascii="Microsoft YaHei" w:eastAsia="Microsoft YaHei" w:hAnsi="Microsoft YaHei" w:cs="MS Mincho"/>
         </w:rPr>
       </w:pPr>
       <w:r>
@@ -12922,7 +12917,7 @@
       <w:pPr>
         <w:pStyle w:val="NormalWeb"/>
         <w:rPr>
-          <w:rFonts w:ascii="Microsoft YaHei" w:eastAsia="Microsoft YaHei" w:hAnsi="Microsoft YaHei" w:cs="Microsoft YaHei" w:hint="eastAsia"/>
+          <w:rFonts w:ascii="Microsoft YaHei" w:eastAsia="Microsoft YaHei" w:hAnsi="Microsoft YaHei" w:cs="Microsoft YaHei"/>
           <w:color w:val="333333"/>
           <w:sz w:val="28"/>
           <w:szCs w:val="28"/>
@@ -13316,7 +13311,7 @@
       <w:pPr>
         <w:pStyle w:val="NormalWeb"/>
         <w:rPr>
-          <w:rFonts w:ascii="Microsoft YaHei" w:eastAsia="Microsoft YaHei" w:hAnsi="Microsoft YaHei" w:cs="MS Mincho" w:hint="eastAsia"/>
+          <w:rFonts w:ascii="Microsoft YaHei" w:eastAsia="Microsoft YaHei" w:hAnsi="Microsoft YaHei" w:cs="MS Mincho"/>
         </w:rPr>
       </w:pPr>
       <w:r>
@@ -13766,17 +13761,33 @@
     <w:p>
       <w:pPr>
         <w:pStyle w:val="Heading2"/>
+        <w:rPr>
+          <w:rFonts w:ascii="CourierNewPS" w:hAnsi="CourierNewPS" w:hint="eastAsia"/>
+          <w:sz w:val="20"/>
+          <w:szCs w:val="20"/>
+        </w:rPr>
+      </w:pPr>
+      <w:r>
+        <w:t xml:space="preserve">ITEM 12: ALWAYS OVERRIDE </w:t>
+      </w:r>
+      <w:r>
+        <w:t>TOSTRING</w:t>
+      </w:r>
+      <w:r>
         <w:rPr>
           <w:rFonts w:ascii="CourierNewPS" w:hAnsi="CourierNewPS"/>
           <w:sz w:val="20"/>
           <w:szCs w:val="20"/>
         </w:rPr>
-      </w:pPr>
-      <w:r>
-        <w:t xml:space="preserve">ITEM 12: ALWAYS OVERRIDE </w:t>
-      </w:r>
-      <w:r>
-        <w:t>TOSTRING</w:t>
+        <w:t xml:space="preserve"> </w:t>
+      </w:r>
+    </w:p>
+    <w:p>
+      <w:pPr>
+        <w:pStyle w:val="Heading2"/>
+      </w:pPr>
+      <w:r>
+        <w:t xml:space="preserve">ITEM 13: OVERRIDE </w:t>
       </w:r>
       <w:r>
         <w:rPr>
@@ -13784,7 +13795,72 @@
           <w:sz w:val="20"/>
           <w:szCs w:val="20"/>
         </w:rPr>
-        <w:t xml:space="preserve"> </w:t>
+        <w:t xml:space="preserve">CLONE </w:t>
+      </w:r>
+      <w:r>
+        <w:t xml:space="preserve">JUDICIOUSLY </w:t>
+      </w:r>
+    </w:p>
+    <w:p/>
+    <w:p>
+      <w:pPr>
+        <w:pStyle w:val="NormalWeb"/>
+      </w:pPr>
+      <w:r>
+        <w:rPr>
+          <w:rFonts w:ascii="Georgia" w:hAnsi="Georgia"/>
+          <w:b/>
+          <w:bCs/>
+          <w:color w:val="333333"/>
+          <w:sz w:val="28"/>
+          <w:szCs w:val="28"/>
+        </w:rPr>
+        <w:lastRenderedPageBreak/>
+        <w:t xml:space="preserve">in practice, a class implementing </w:t>
+      </w:r>
+      <w:r>
+        <w:rPr>
+          <w:rFonts w:ascii="CourierNewPS" w:hAnsi="CourierNewPS"/>
+          <w:b/>
+          <w:bCs/>
+          <w:color w:val="333333"/>
+          <w:sz w:val="20"/>
+          <w:szCs w:val="20"/>
+        </w:rPr>
+        <w:t xml:space="preserve">Cloneable </w:t>
+      </w:r>
+      <w:r>
+        <w:rPr>
+          <w:rFonts w:ascii="Georgia" w:hAnsi="Georgia"/>
+          <w:b/>
+          <w:bCs/>
+          <w:color w:val="333333"/>
+          <w:sz w:val="28"/>
+          <w:szCs w:val="28"/>
+        </w:rPr>
+        <w:t xml:space="preserve">is expected to provide a properly functioning public </w:t>
+      </w:r>
+      <w:r>
+        <w:rPr>
+          <w:rFonts w:ascii="CourierNewPS" w:hAnsi="CourierNewPS"/>
+          <w:b/>
+          <w:bCs/>
+          <w:color w:val="333333"/>
+          <w:sz w:val="20"/>
+          <w:szCs w:val="20"/>
+        </w:rPr>
+        <w:t xml:space="preserve">clone </w:t>
+      </w:r>
+      <w:r>
+        <w:rPr>
+          <w:rFonts w:ascii="Georgia" w:hAnsi="Georgia"/>
+          <w:b/>
+          <w:bCs/>
+          <w:color w:val="333333"/>
+          <w:sz w:val="28"/>
+          <w:szCs w:val="28"/>
+        </w:rPr>
+        <w:t xml:space="preserve">method. </w:t>
       </w:r>
     </w:p>
     <w:p>
@@ -13792,7 +13868,7 @@
         <w:pStyle w:val="Heading2"/>
       </w:pPr>
       <w:r>
-        <w:t xml:space="preserve">ITEM 13: OVERRIDE </w:t>
+        <w:t xml:space="preserve">ITEM 14: CONSIDER IMPLEMENTING </w:t>
       </w:r>
       <w:r>
         <w:rPr>
@@ -13800,13 +13876,9 @@
           <w:sz w:val="20"/>
           <w:szCs w:val="20"/>
         </w:rPr>
-        <w:t xml:space="preserve">CLONE </w:t>
-      </w:r>
-      <w:r>
-        <w:t xml:space="preserve">JUDICIOUSLY </w:t>
-      </w:r>
-    </w:p>
-    <w:p/>
+        <w:t xml:space="preserve">COMPARABLE </w:t>
+      </w:r>
+    </w:p>
     <w:p>
       <w:pPr>
         <w:pStyle w:val="NormalWeb"/>
@@ -13814,140 +13886,163 @@
       <w:r>
         <w:rPr>
           <w:rFonts w:ascii="Georgia" w:hAnsi="Georgia"/>
-          <w:b/>
-          <w:bCs/>
-          <w:color w:val="333333"/>
-          <w:sz w:val="28"/>
-          <w:szCs w:val="28"/>
-        </w:rPr>
-        <w:lastRenderedPageBreak/>
-        <w:t xml:space="preserve">in practice, a class implementing </w:t>
-      </w:r>
-      <w:r>
-        <w:rPr>
-          <w:rFonts w:ascii="CourierNewPS" w:hAnsi="CourierNewPS"/>
-          <w:b/>
-          <w:bCs/>
+          <w:color w:val="3F3F3F"/>
+          <w:sz w:val="28"/>
+          <w:szCs w:val="28"/>
+        </w:rPr>
+        <w:t xml:space="preserve">public interface Comparable&lt;T&gt; </w:t>
+      </w:r>
+      <w:proofErr w:type="gramStart"/>
+      <w:r>
+        <w:rPr>
+          <w:rFonts w:ascii="Georgia" w:hAnsi="Georgia"/>
+          <w:color w:val="3F3F3F"/>
+          <w:sz w:val="28"/>
+          <w:szCs w:val="28"/>
+        </w:rPr>
+        <w:t xml:space="preserve">{ </w:t>
+      </w:r>
+      <w:proofErr w:type="spellStart"/>
+      <w:r>
+        <w:rPr>
+          <w:rFonts w:ascii="Georgia" w:hAnsi="Georgia"/>
+          <w:color w:val="3F3F3F"/>
+          <w:sz w:val="28"/>
+          <w:szCs w:val="28"/>
+        </w:rPr>
+        <w:t>int</w:t>
+      </w:r>
+      <w:proofErr w:type="spellEnd"/>
+      <w:proofErr w:type="gramEnd"/>
+      <w:r>
+        <w:rPr>
+          <w:rFonts w:ascii="Georgia" w:hAnsi="Georgia"/>
+          <w:color w:val="3F3F3F"/>
+          <w:sz w:val="28"/>
+          <w:szCs w:val="28"/>
+        </w:rPr>
+        <w:t xml:space="preserve"> </w:t>
+      </w:r>
+      <w:proofErr w:type="spellStart"/>
+      <w:r>
+        <w:rPr>
+          <w:rFonts w:ascii="Georgia" w:hAnsi="Georgia"/>
+          <w:color w:val="3F3F3F"/>
+          <w:sz w:val="28"/>
+          <w:szCs w:val="28"/>
+        </w:rPr>
+        <w:t>compareTo</w:t>
+      </w:r>
+      <w:proofErr w:type="spellEnd"/>
+      <w:r>
+        <w:rPr>
+          <w:rFonts w:ascii="Georgia" w:hAnsi="Georgia"/>
+          <w:color w:val="3F3F3F"/>
+          <w:sz w:val="28"/>
+          <w:szCs w:val="28"/>
+        </w:rPr>
+        <w:t xml:space="preserve">(T t); </w:t>
+      </w:r>
+    </w:p>
+    <w:p>
+      <w:pPr>
+        <w:pStyle w:val="NormalWeb"/>
+      </w:pPr>
+      <w:r>
+        <w:rPr>
+          <w:rFonts w:ascii="Georgia" w:hAnsi="Georgia"/>
+          <w:color w:val="3F3F3F"/>
+          <w:sz w:val="28"/>
+          <w:szCs w:val="28"/>
+        </w:rPr>
+        <w:t xml:space="preserve">} </w:t>
+      </w:r>
+    </w:p>
+    <w:p>
+      <w:pPr>
+        <w:pStyle w:val="NormalWeb"/>
+      </w:pPr>
+      <w:r>
+        <w:rPr>
+          <w:rFonts w:ascii="Georgia" w:hAnsi="Georgia"/>
+          <w:color w:val="333333"/>
+          <w:sz w:val="28"/>
+          <w:szCs w:val="28"/>
+        </w:rPr>
+        <w:t xml:space="preserve">The general contract of the </w:t>
+      </w:r>
+      <w:proofErr w:type="spellStart"/>
+      <w:r>
+        <w:rPr>
+          <w:rFonts w:ascii="CourierNewPSMT" w:hAnsi="CourierNewPSMT" w:cs="CourierNewPSMT"/>
           <w:color w:val="333333"/>
           <w:sz w:val="20"/>
           <w:szCs w:val="20"/>
         </w:rPr>
-        <w:t xml:space="preserve">Cloneable </w:t>
-      </w:r>
-      <w:r>
-        <w:rPr>
-          <w:rFonts w:ascii="Georgia" w:hAnsi="Georgia"/>
-          <w:b/>
-          <w:bCs/>
-          <w:color w:val="333333"/>
-          <w:sz w:val="28"/>
-          <w:szCs w:val="28"/>
-        </w:rPr>
-        <w:t xml:space="preserve">is expected to provide a properly functioning public </w:t>
-      </w:r>
-      <w:r>
-        <w:rPr>
-          <w:rFonts w:ascii="CourierNewPS" w:hAnsi="CourierNewPS"/>
-          <w:b/>
-          <w:bCs/>
+        <w:t>compareTo</w:t>
+      </w:r>
+      <w:proofErr w:type="spellEnd"/>
+      <w:r>
+        <w:rPr>
+          <w:rFonts w:ascii="CourierNewPSMT" w:hAnsi="CourierNewPSMT" w:cs="CourierNewPSMT"/>
           <w:color w:val="333333"/>
           <w:sz w:val="20"/>
           <w:szCs w:val="20"/>
         </w:rPr>
-        <w:t xml:space="preserve">clone </w:t>
-      </w:r>
-      <w:r>
-        <w:rPr>
-          <w:rFonts w:ascii="Georgia" w:hAnsi="Georgia"/>
-          <w:b/>
-          <w:bCs/>
-          <w:color w:val="333333"/>
-          <w:sz w:val="28"/>
-          <w:szCs w:val="28"/>
-        </w:rPr>
-        <w:t xml:space="preserve">method. </w:t>
-      </w:r>
-    </w:p>
-    <w:p>
-      <w:pPr>
-        <w:pStyle w:val="Heading2"/>
-      </w:pPr>
-      <w:r>
-        <w:t xml:space="preserve">ITEM 14: CONSIDER IMPLEMENTING </w:t>
-      </w:r>
-      <w:r>
-        <w:rPr>
-          <w:rFonts w:ascii="CourierNewPS" w:hAnsi="CourierNewPS"/>
+        <w:t xml:space="preserve"> </w:t>
+      </w:r>
+      <w:r>
+        <w:rPr>
+          <w:rFonts w:ascii="Georgia" w:hAnsi="Georgia"/>
+          <w:color w:val="333333"/>
+          <w:sz w:val="28"/>
+          <w:szCs w:val="28"/>
+        </w:rPr>
+        <w:t>method is similar to that</w:t>
+      </w:r>
+      <w:r>
+        <w:rPr>
+          <w:rFonts w:ascii="Georgia" w:hAnsi="Georgia"/>
+          <w:color w:val="333333"/>
+          <w:sz w:val="28"/>
+          <w:szCs w:val="28"/>
+        </w:rPr>
+        <w:br/>
+        <w:t xml:space="preserve">of </w:t>
+      </w:r>
+      <w:r>
+        <w:rPr>
+          <w:rFonts w:ascii="CourierNewPSMT" w:hAnsi="CourierNewPSMT" w:cs="CourierNewPSMT"/>
+          <w:color w:val="333333"/>
           <w:sz w:val="20"/>
           <w:szCs w:val="20"/>
         </w:rPr>
-        <w:t xml:space="preserve">COMPARABLE </w:t>
+        <w:t>equals</w:t>
+      </w:r>
+      <w:r>
+        <w:rPr>
+          <w:rFonts w:ascii="Georgia" w:hAnsi="Georgia"/>
+          <w:color w:val="333333"/>
+          <w:sz w:val="28"/>
+          <w:szCs w:val="28"/>
+        </w:rPr>
+        <w:t>:</w:t>
+      </w:r>
+      <w:r>
+        <w:rPr>
+          <w:rFonts w:ascii="Georgia" w:hAnsi="Georgia"/>
+          <w:color w:val="333333"/>
+          <w:sz w:val="28"/>
+          <w:szCs w:val="28"/>
+        </w:rPr>
+        <w:br/>
+        <w:t xml:space="preserve">Compares this object with the specified object for order. Returns a negative integer, zero, or a positive integer as this object is less than, equal to, or greater than the specified object. </w:t>
       </w:r>
     </w:p>
     <w:p>
       <w:pPr>
         <w:pStyle w:val="NormalWeb"/>
       </w:pPr>
-      <w:r>
-        <w:rPr>
-          <w:rFonts w:ascii="Georgia" w:hAnsi="Georgia"/>
-          <w:color w:val="3F3F3F"/>
-          <w:sz w:val="28"/>
-          <w:szCs w:val="28"/>
-        </w:rPr>
-        <w:t xml:space="preserve">public interface Comparable&lt;T&gt; </w:t>
-      </w:r>
-      <w:proofErr w:type="gramStart"/>
-      <w:r>
-        <w:rPr>
-          <w:rFonts w:ascii="Georgia" w:hAnsi="Georgia"/>
-          <w:color w:val="3F3F3F"/>
-          <w:sz w:val="28"/>
-          <w:szCs w:val="28"/>
-        </w:rPr>
-        <w:t xml:space="preserve">{ </w:t>
-      </w:r>
-      <w:proofErr w:type="spellStart"/>
-      <w:r>
-        <w:rPr>
-          <w:rFonts w:ascii="Georgia" w:hAnsi="Georgia"/>
-          <w:color w:val="3F3F3F"/>
-          <w:sz w:val="28"/>
-          <w:szCs w:val="28"/>
-        </w:rPr>
-        <w:t>int</w:t>
-      </w:r>
-      <w:proofErr w:type="spellEnd"/>
-      <w:proofErr w:type="gramEnd"/>
-      <w:r>
-        <w:rPr>
-          <w:rFonts w:ascii="Georgia" w:hAnsi="Georgia"/>
-          <w:color w:val="3F3F3F"/>
-          <w:sz w:val="28"/>
-          <w:szCs w:val="28"/>
-        </w:rPr>
-        <w:t xml:space="preserve"> </w:t>
-      </w:r>
-      <w:proofErr w:type="spellStart"/>
-      <w:r>
-        <w:rPr>
-          <w:rFonts w:ascii="Georgia" w:hAnsi="Georgia"/>
-          <w:color w:val="3F3F3F"/>
-          <w:sz w:val="28"/>
-          <w:szCs w:val="28"/>
-        </w:rPr>
-        <w:t>compareTo</w:t>
-      </w:r>
-      <w:proofErr w:type="spellEnd"/>
-      <w:r>
-        <w:rPr>
-          <w:rFonts w:ascii="Georgia" w:hAnsi="Georgia"/>
-          <w:color w:val="3F3F3F"/>
-          <w:sz w:val="28"/>
-          <w:szCs w:val="28"/>
-        </w:rPr>
-        <w:t xml:space="preserve">(T t); </w:t>
-      </w:r>
     </w:p>
     <w:p>
       <w:pPr>
@@ -13956,126 +14051,83 @@
       <w:r>
         <w:rPr>
           <w:rFonts w:ascii="Georgia" w:hAnsi="Georgia"/>
-          <w:color w:val="3F3F3F"/>
-          <w:sz w:val="28"/>
-          <w:szCs w:val="28"/>
-        </w:rPr>
-        <w:t xml:space="preserve">} </w:t>
-      </w:r>
-    </w:p>
-    <w:p>
-      <w:pPr>
-        <w:pStyle w:val="NormalWeb"/>
-      </w:pPr>
-      <w:r>
-        <w:rPr>
-          <w:rFonts w:ascii="Georgia" w:hAnsi="Georgia"/>
-          <w:color w:val="333333"/>
-          <w:sz w:val="28"/>
-          <w:szCs w:val="28"/>
-        </w:rPr>
-        <w:t xml:space="preserve">The general contract of the </w:t>
-      </w:r>
-      <w:proofErr w:type="spellStart"/>
-      <w:r>
-        <w:rPr>
-          <w:rFonts w:ascii="CourierNewPSMT" w:hAnsi="CourierNewPSMT" w:cs="CourierNewPSMT"/>
+          <w:b/>
+          <w:bCs/>
+          <w:color w:val="333333"/>
+          <w:sz w:val="28"/>
+          <w:szCs w:val="28"/>
+        </w:rPr>
+        <w:t>Use of the relational</w:t>
+      </w:r>
+      <w:r>
+        <w:rPr>
+          <w:rFonts w:ascii="Georgia" w:hAnsi="Georgia"/>
+          <w:b/>
+          <w:bCs/>
+          <w:color w:val="333333"/>
+          <w:sz w:val="28"/>
+          <w:szCs w:val="28"/>
+        </w:rPr>
+        <w:br/>
+        <w:t xml:space="preserve">operators </w:t>
+      </w:r>
+      <w:r>
+        <w:rPr>
+          <w:rFonts w:ascii="CourierNewPS" w:hAnsi="CourierNewPS"/>
+          <w:b/>
+          <w:bCs/>
           <w:color w:val="333333"/>
           <w:sz w:val="20"/>
           <w:szCs w:val="20"/>
         </w:rPr>
-        <w:t>compareTo</w:t>
-      </w:r>
-      <w:proofErr w:type="spellEnd"/>
-      <w:r>
-        <w:rPr>
-          <w:rFonts w:ascii="CourierNewPSMT" w:hAnsi="CourierNewPSMT" w:cs="CourierNewPSMT"/>
+        <w:t xml:space="preserve">&lt; </w:t>
+      </w:r>
+      <w:r>
+        <w:rPr>
+          <w:rFonts w:ascii="Georgia" w:hAnsi="Georgia"/>
+          <w:b/>
+          <w:bCs/>
+          <w:color w:val="333333"/>
+          <w:sz w:val="28"/>
+          <w:szCs w:val="28"/>
+        </w:rPr>
+        <w:t xml:space="preserve">and </w:t>
+      </w:r>
+      <w:r>
+        <w:rPr>
+          <w:rFonts w:ascii="CourierNewPS" w:hAnsi="CourierNewPS"/>
+          <w:b/>
+          <w:bCs/>
           <w:color w:val="333333"/>
           <w:sz w:val="20"/>
           <w:szCs w:val="20"/>
         </w:rPr>
-        <w:t xml:space="preserve"> </w:t>
-      </w:r>
-      <w:r>
-        <w:rPr>
-          <w:rFonts w:ascii="Georgia" w:hAnsi="Georgia"/>
-          <w:color w:val="333333"/>
-          <w:sz w:val="28"/>
-          <w:szCs w:val="28"/>
-        </w:rPr>
-        <w:t>method is similar to that</w:t>
-      </w:r>
-      <w:r>
-        <w:rPr>
-          <w:rFonts w:ascii="Georgia" w:hAnsi="Georgia"/>
-          <w:color w:val="333333"/>
-          <w:sz w:val="28"/>
-          <w:szCs w:val="28"/>
-        </w:rPr>
-        <w:br/>
-        <w:t xml:space="preserve">of </w:t>
-      </w:r>
-      <w:r>
-        <w:rPr>
-          <w:rFonts w:ascii="CourierNewPSMT" w:hAnsi="CourierNewPSMT" w:cs="CourierNewPSMT"/>
+        <w:t xml:space="preserve">&gt; </w:t>
+      </w:r>
+      <w:r>
+        <w:rPr>
+          <w:rFonts w:ascii="Georgia" w:hAnsi="Georgia"/>
+          <w:b/>
+          <w:bCs/>
+          <w:color w:val="333333"/>
+          <w:sz w:val="28"/>
+          <w:szCs w:val="28"/>
+        </w:rPr>
+        <w:t xml:space="preserve">in </w:t>
+      </w:r>
+      <w:proofErr w:type="spellStart"/>
+      <w:r>
+        <w:rPr>
+          <w:rFonts w:ascii="CourierNewPS" w:hAnsi="CourierNewPS"/>
+          <w:b/>
+          <w:bCs/>
           <w:color w:val="333333"/>
           <w:sz w:val="20"/>
           <w:szCs w:val="20"/>
         </w:rPr>
-        <w:t>equals</w:t>
-      </w:r>
-      <w:r>
-        <w:rPr>
-          <w:rFonts w:ascii="Georgia" w:hAnsi="Georgia"/>
-          <w:color w:val="333333"/>
-          <w:sz w:val="28"/>
-          <w:szCs w:val="28"/>
-        </w:rPr>
-        <w:t>:</w:t>
-      </w:r>
-      <w:r>
-        <w:rPr>
-          <w:rFonts w:ascii="Georgia" w:hAnsi="Georgia"/>
-          <w:color w:val="333333"/>
-          <w:sz w:val="28"/>
-          <w:szCs w:val="28"/>
-        </w:rPr>
-        <w:br/>
-        <w:t xml:space="preserve">Compares this object with the specified object for order. Returns a negative integer, zero, or a positive integer as this object is less than, equal to, or greater than the specified object. </w:t>
-      </w:r>
-    </w:p>
-    <w:p>
-      <w:pPr>
-        <w:pStyle w:val="NormalWeb"/>
-      </w:pPr>
-    </w:p>
-    <w:p>
-      <w:pPr>
-        <w:pStyle w:val="NormalWeb"/>
-      </w:pPr>
-      <w:r>
-        <w:rPr>
-          <w:rFonts w:ascii="Georgia" w:hAnsi="Georgia"/>
-          <w:b/>
-          <w:bCs/>
-          <w:color w:val="333333"/>
-          <w:sz w:val="28"/>
-          <w:szCs w:val="28"/>
-        </w:rPr>
-        <w:t>Use of the relational</w:t>
-      </w:r>
-      <w:r>
-        <w:rPr>
-          <w:rFonts w:ascii="Georgia" w:hAnsi="Georgia"/>
-          <w:b/>
-          <w:bCs/>
-          <w:color w:val="333333"/>
-          <w:sz w:val="28"/>
-          <w:szCs w:val="28"/>
-        </w:rPr>
-        <w:br/>
-        <w:t xml:space="preserve">operators </w:t>
-      </w:r>
+        <w:t>compareTo</w:t>
+      </w:r>
+      <w:proofErr w:type="spellEnd"/>
       <w:r>
         <w:rPr>
           <w:rFonts w:ascii="CourierNewPS" w:hAnsi="CourierNewPS"/>
@@ -14085,63 +14137,6 @@
           <w:sz w:val="20"/>
           <w:szCs w:val="20"/>
         </w:rPr>
-        <w:t xml:space="preserve">&lt; </w:t>
-      </w:r>
-      <w:r>
-        <w:rPr>
-          <w:rFonts w:ascii="Georgia" w:hAnsi="Georgia"/>
-          <w:b/>
-          <w:bCs/>
-          <w:color w:val="333333"/>
-          <w:sz w:val="28"/>
-          <w:szCs w:val="28"/>
-        </w:rPr>
-        <w:t xml:space="preserve">and </w:t>
-      </w:r>
-      <w:r>
-        <w:rPr>
-          <w:rFonts w:ascii="CourierNewPS" w:hAnsi="CourierNewPS"/>
-          <w:b/>
-          <w:bCs/>
-          <w:color w:val="333333"/>
-          <w:sz w:val="20"/>
-          <w:szCs w:val="20"/>
-        </w:rPr>
-        <w:t xml:space="preserve">&gt; </w:t>
-      </w:r>
-      <w:r>
-        <w:rPr>
-          <w:rFonts w:ascii="Georgia" w:hAnsi="Georgia"/>
-          <w:b/>
-          <w:bCs/>
-          <w:color w:val="333333"/>
-          <w:sz w:val="28"/>
-          <w:szCs w:val="28"/>
-        </w:rPr>
-        <w:t xml:space="preserve">in </w:t>
-      </w:r>
-      <w:proofErr w:type="spellStart"/>
-      <w:r>
-        <w:rPr>
-          <w:rFonts w:ascii="CourierNewPS" w:hAnsi="CourierNewPS"/>
-          <w:b/>
-          <w:bCs/>
-          <w:color w:val="333333"/>
-          <w:sz w:val="20"/>
-          <w:szCs w:val="20"/>
-        </w:rPr>
-        <w:t>compareTo</w:t>
-      </w:r>
-      <w:proofErr w:type="spellEnd"/>
-      <w:r>
-        <w:rPr>
-          <w:rFonts w:ascii="CourierNewPS" w:hAnsi="CourierNewPS"/>
-          <w:b/>
-          <w:bCs/>
-          <w:color w:val="333333"/>
-          <w:sz w:val="20"/>
-          <w:szCs w:val="20"/>
-        </w:rPr>
         <w:t xml:space="preserve"> </w:t>
       </w:r>
       <w:r>
@@ -14192,7 +14187,7 @@
       <w:pPr>
         <w:pStyle w:val="NormalWeb"/>
         <w:rPr>
-          <w:rFonts w:ascii="Microsoft YaHei" w:eastAsia="Microsoft YaHei" w:hAnsi="Microsoft YaHei" w:cs="Microsoft YaHei" w:hint="eastAsia"/>
+          <w:rFonts w:ascii="Microsoft YaHei" w:eastAsia="Microsoft YaHei" w:hAnsi="Microsoft YaHei" w:cs="Microsoft YaHei"/>
         </w:rPr>
       </w:pPr>
       <w:r>
@@ -14719,7 +14714,7 @@
       <w:pPr>
         <w:pStyle w:val="NormalWeb"/>
         <w:rPr>
-          <w:rFonts w:ascii="Microsoft YaHei" w:eastAsia="Microsoft YaHei" w:hAnsi="Microsoft YaHei" w:hint="eastAsia"/>
+          <w:rFonts w:ascii="Microsoft YaHei" w:eastAsia="Microsoft YaHei" w:hAnsi="Microsoft YaHei"/>
         </w:rPr>
       </w:pPr>
       <w:r>
@@ -15962,7 +15957,7 @@
       <w:pPr>
         <w:pStyle w:val="NormalWeb"/>
         <w:rPr>
-          <w:rFonts w:ascii="MS Mincho" w:eastAsia="MS Mincho" w:hAnsi="MS Mincho" w:cs="MS Mincho" w:hint="eastAsia"/>
+          <w:rFonts w:ascii="MS Mincho" w:eastAsia="MS Mincho" w:hAnsi="MS Mincho" w:cs="MS Mincho"/>
         </w:rPr>
       </w:pPr>
     </w:p>
@@ -16014,7 +16009,7 @@
       <w:pPr>
         <w:pStyle w:val="NormalWeb"/>
         <w:rPr>
-          <w:rFonts w:ascii="Microsoft YaHei" w:eastAsia="Microsoft YaHei" w:hAnsi="Microsoft YaHei" w:hint="eastAsia"/>
+          <w:rFonts w:ascii="Microsoft YaHei" w:eastAsia="Microsoft YaHei" w:hAnsi="Microsoft YaHei"/>
           <w:color w:val="333333"/>
           <w:sz w:val="28"/>
           <w:szCs w:val="28"/>
@@ -16402,7 +16397,7 @@
       <w:pPr>
         <w:pStyle w:val="NormalWeb"/>
         <w:rPr>
-          <w:rFonts w:ascii="Microsoft YaHei" w:eastAsia="Microsoft YaHei" w:hAnsi="Microsoft YaHei" w:cs="MS Mincho" w:hint="eastAsia"/>
+          <w:rFonts w:ascii="Microsoft YaHei" w:eastAsia="Microsoft YaHei" w:hAnsi="Microsoft YaHei" w:cs="MS Mincho"/>
         </w:rPr>
       </w:pPr>
     </w:p>
@@ -16962,9 +16957,6 @@
     <w:p>
       <w:pPr>
         <w:pStyle w:val="NormalWeb"/>
-        <w:rPr>
-          <w:rFonts w:hint="eastAsia"/>
-        </w:rPr>
       </w:pPr>
       <w:r>
         <w:rPr>
@@ -17676,9 +17668,6 @@
     <w:p>
       <w:pPr>
         <w:pStyle w:val="NormalWeb"/>
-        <w:rPr>
-          <w:rFonts w:hint="eastAsia"/>
-        </w:rPr>
       </w:pPr>
       <w:r>
         <w:rPr>
@@ -17690,13 +17679,7 @@
         <w:t>总之给变量和方法加限定访问符的时候要尽量保守</w:t>
       </w:r>
     </w:p>
-    <w:p>
-      <w:pPr>
-        <w:rPr>
-          <w:rFonts w:hint="eastAsia"/>
-        </w:rPr>
-      </w:pPr>
-    </w:p>
+    <w:p/>
     <w:p>
       <w:pPr>
         <w:pStyle w:val="Heading2"/>
@@ -18997,7 +18980,7 @@
       <w:pPr>
         <w:pStyle w:val="NormalWeb"/>
         <w:rPr>
-          <w:rFonts w:ascii="Microsoft YaHei" w:eastAsia="Microsoft YaHei" w:hAnsi="Microsoft YaHei" w:cs="MS Mincho" w:hint="eastAsia"/>
+          <w:rFonts w:ascii="Microsoft YaHei" w:eastAsia="Microsoft YaHei" w:hAnsi="Microsoft YaHei" w:cs="MS Mincho"/>
         </w:rPr>
       </w:pPr>
       <w:proofErr w:type="spellStart"/>
@@ -22342,9 +22325,6 @@
     <w:p>
       <w:pPr>
         <w:pStyle w:val="Heading2"/>
-        <w:rPr>
-          <w:rFonts w:ascii="Times New Roman" w:hAnsi="Times New Roman"/>
-        </w:rPr>
       </w:pPr>
       <w:r>
         <w:lastRenderedPageBreak/>
@@ -22355,6 +22335,2496 @@
       <w:pPr>
         <w:rPr>
           <w:rFonts w:hint="eastAsia"/>
+        </w:rPr>
+      </w:pPr>
+      <w:r>
+        <w:rPr>
+          <w:rFonts w:hint="eastAsia"/>
+        </w:rPr>
+        <w:t>interface</w:t>
+      </w:r>
+      <w:r>
+        <w:rPr>
+          <w:rFonts w:hint="eastAsia"/>
+        </w:rPr>
+        <w:t>不要用来定义常量</w:t>
+      </w:r>
+    </w:p>
+    <w:p>
+      <w:pPr>
+        <w:pStyle w:val="Heading2"/>
+        <w:rPr>
+          <w:rFonts w:ascii="Times New Roman" w:hAnsi="Times New Roman"/>
+          <w:sz w:val="24"/>
+          <w:szCs w:val="24"/>
+        </w:rPr>
+      </w:pPr>
+      <w:r>
+        <w:t>ITEM 23: PREFER CLASS</w:t>
+      </w:r>
+      <w:r>
+        <w:rPr>
+          <w:rFonts w:ascii="Times New Roman" w:hAnsi="Times New Roman"/>
+          <w:sz w:val="24"/>
+          <w:szCs w:val="24"/>
+        </w:rPr>
+        <w:t xml:space="preserve"> </w:t>
+      </w:r>
+      <w:r>
+        <w:t xml:space="preserve">HIERARCHIES TO TAGGED CLASSES </w:t>
+      </w:r>
+    </w:p>
+    <w:p>
+      <w:pPr>
+        <w:pStyle w:val="Heading2"/>
+        <w:rPr>
+          <w:rFonts w:ascii="Times New Roman" w:hAnsi="Times New Roman"/>
+          <w:sz w:val="24"/>
+          <w:szCs w:val="24"/>
+        </w:rPr>
+      </w:pPr>
+      <w:r>
+        <w:t xml:space="preserve">ITEM 24: FAVOR STATIC MEMBER CLASSES OVER NONSTATIC </w:t>
+      </w:r>
+    </w:p>
+    <w:p>
+      <w:pPr>
+        <w:spacing w:before="100" w:beforeAutospacing="1" w:after="100" w:afterAutospacing="1" w:line="240" w:lineRule="auto"/>
+        <w:rPr>
+          <w:rFonts w:ascii="Times New Roman" w:eastAsia="Times New Roman" w:hAnsi="Times New Roman" w:cs="Times New Roman"/>
+          <w:sz w:val="24"/>
+          <w:szCs w:val="24"/>
+        </w:rPr>
+      </w:pPr>
+      <w:r>
+        <w:rPr>
+          <w:rFonts w:ascii="Georgia" w:eastAsia="Times New Roman" w:hAnsi="Georgia" w:cs="Times New Roman"/>
+          <w:color w:val="333333"/>
+          <w:sz w:val="28"/>
+          <w:szCs w:val="28"/>
+        </w:rPr>
+        <w:t xml:space="preserve">There are four kinds of nested classes: </w:t>
+      </w:r>
+      <w:r>
+        <w:rPr>
+          <w:rFonts w:ascii="Georgia" w:eastAsia="Times New Roman" w:hAnsi="Georgia" w:cs="Times New Roman"/>
+          <w:i/>
+          <w:iCs/>
+          <w:color w:val="333333"/>
+          <w:sz w:val="28"/>
+          <w:szCs w:val="28"/>
+        </w:rPr>
+        <w:t>static member classes</w:t>
+      </w:r>
+      <w:r>
+        <w:rPr>
+          <w:rFonts w:ascii="Georgia" w:eastAsia="Times New Roman" w:hAnsi="Georgia" w:cs="Times New Roman"/>
+          <w:color w:val="333333"/>
+          <w:sz w:val="28"/>
+          <w:szCs w:val="28"/>
+        </w:rPr>
+        <w:t xml:space="preserve">, </w:t>
+      </w:r>
+      <w:proofErr w:type="spellStart"/>
+      <w:r>
+        <w:rPr>
+          <w:rFonts w:ascii="Georgia" w:eastAsia="Times New Roman" w:hAnsi="Georgia" w:cs="Times New Roman"/>
+          <w:i/>
+          <w:iCs/>
+          <w:color w:val="333333"/>
+          <w:sz w:val="28"/>
+          <w:szCs w:val="28"/>
+        </w:rPr>
+        <w:t>nonstatic</w:t>
+      </w:r>
+      <w:proofErr w:type="spellEnd"/>
+      <w:r>
+        <w:rPr>
+          <w:rFonts w:ascii="Georgia" w:eastAsia="Times New Roman" w:hAnsi="Georgia" w:cs="Times New Roman"/>
+          <w:i/>
+          <w:iCs/>
+          <w:color w:val="333333"/>
+          <w:sz w:val="28"/>
+          <w:szCs w:val="28"/>
+        </w:rPr>
+        <w:t xml:space="preserve"> member classes</w:t>
+      </w:r>
+      <w:r>
+        <w:rPr>
+          <w:rFonts w:ascii="Georgia" w:eastAsia="Times New Roman" w:hAnsi="Georgia" w:cs="Times New Roman"/>
+          <w:color w:val="333333"/>
+          <w:sz w:val="28"/>
+          <w:szCs w:val="28"/>
+        </w:rPr>
+        <w:t xml:space="preserve">, </w:t>
+      </w:r>
+      <w:r>
+        <w:rPr>
+          <w:rFonts w:ascii="Georgia" w:eastAsia="Times New Roman" w:hAnsi="Georgia" w:cs="Times New Roman"/>
+          <w:i/>
+          <w:iCs/>
+          <w:color w:val="333333"/>
+          <w:sz w:val="28"/>
+          <w:szCs w:val="28"/>
+        </w:rPr>
+        <w:t>anonymous classes</w:t>
+      </w:r>
+      <w:r>
+        <w:rPr>
+          <w:rFonts w:ascii="Georgia" w:eastAsia="Times New Roman" w:hAnsi="Georgia" w:cs="Times New Roman"/>
+          <w:color w:val="333333"/>
+          <w:sz w:val="28"/>
+          <w:szCs w:val="28"/>
+        </w:rPr>
+        <w:t xml:space="preserve">, and </w:t>
+      </w:r>
+      <w:r>
+        <w:rPr>
+          <w:rFonts w:ascii="Georgia" w:eastAsia="Times New Roman" w:hAnsi="Georgia" w:cs="Times New Roman"/>
+          <w:i/>
+          <w:iCs/>
+          <w:color w:val="333333"/>
+          <w:sz w:val="28"/>
+          <w:szCs w:val="28"/>
+        </w:rPr>
+        <w:t xml:space="preserve">local </w:t>
+      </w:r>
+    </w:p>
+    <w:p>
+      <w:pPr>
+        <w:spacing w:before="100" w:beforeAutospacing="1" w:after="100" w:afterAutospacing="1" w:line="240" w:lineRule="auto"/>
+        <w:rPr>
+          <w:rFonts w:ascii="Times New Roman" w:eastAsia="Times New Roman" w:hAnsi="Times New Roman" w:cs="Times New Roman"/>
+          <w:sz w:val="24"/>
+          <w:szCs w:val="24"/>
+        </w:rPr>
+      </w:pPr>
+      <w:r>
+        <w:rPr>
+          <w:rFonts w:ascii="Georgia" w:eastAsia="Times New Roman" w:hAnsi="Georgia" w:cs="Times New Roman"/>
+          <w:i/>
+          <w:iCs/>
+          <w:color w:val="333333"/>
+          <w:sz w:val="28"/>
+          <w:szCs w:val="28"/>
+        </w:rPr>
+        <w:t>classes</w:t>
+      </w:r>
+      <w:r>
+        <w:rPr>
+          <w:rFonts w:ascii="Georgia" w:eastAsia="Times New Roman" w:hAnsi="Georgia" w:cs="Times New Roman"/>
+          <w:color w:val="333333"/>
+          <w:sz w:val="28"/>
+          <w:szCs w:val="28"/>
+        </w:rPr>
+        <w:t xml:space="preserve">. All but the first kind are known as </w:t>
+      </w:r>
+      <w:r>
+        <w:rPr>
+          <w:rFonts w:ascii="Georgia" w:eastAsia="Times New Roman" w:hAnsi="Georgia" w:cs="Times New Roman"/>
+          <w:i/>
+          <w:iCs/>
+          <w:color w:val="333333"/>
+          <w:sz w:val="28"/>
+          <w:szCs w:val="28"/>
+        </w:rPr>
+        <w:t>inner classes</w:t>
+      </w:r>
+      <w:r>
+        <w:rPr>
+          <w:rFonts w:ascii="Georgia" w:eastAsia="Times New Roman" w:hAnsi="Georgia" w:cs="Times New Roman"/>
+          <w:color w:val="333333"/>
+          <w:sz w:val="28"/>
+          <w:szCs w:val="28"/>
+        </w:rPr>
+        <w:t xml:space="preserve">. </w:t>
+      </w:r>
+    </w:p>
+    <w:p>
+      <w:pPr>
+        <w:spacing w:before="100" w:beforeAutospacing="1" w:after="100" w:afterAutospacing="1" w:line="240" w:lineRule="auto"/>
+        <w:rPr>
+          <w:rFonts w:ascii="Times New Roman" w:eastAsia="Times New Roman" w:hAnsi="Times New Roman" w:cs="Times New Roman"/>
+          <w:sz w:val="24"/>
+          <w:szCs w:val="24"/>
+        </w:rPr>
+      </w:pPr>
+      <w:r>
+        <w:rPr>
+          <w:rFonts w:ascii="Georgia" w:eastAsia="Times New Roman" w:hAnsi="Georgia" w:cs="Times New Roman"/>
+          <w:b/>
+          <w:color w:val="333333"/>
+          <w:sz w:val="28"/>
+          <w:szCs w:val="28"/>
+        </w:rPr>
+        <w:t>One common use of a static member class</w:t>
+      </w:r>
+      <w:r>
+        <w:rPr>
+          <w:rFonts w:ascii="Georgia" w:eastAsia="Times New Roman" w:hAnsi="Georgia" w:cs="Times New Roman"/>
+          <w:color w:val="333333"/>
+          <w:sz w:val="28"/>
+          <w:szCs w:val="28"/>
+        </w:rPr>
+        <w:t xml:space="preserve"> is as a public helper class, useful only in conjunction with its outer class. For example, consider an </w:t>
+      </w:r>
+      <w:proofErr w:type="spellStart"/>
+      <w:r>
+        <w:rPr>
+          <w:rFonts w:ascii="Georgia" w:eastAsia="Times New Roman" w:hAnsi="Georgia" w:cs="Times New Roman"/>
+          <w:color w:val="333333"/>
+          <w:sz w:val="28"/>
+          <w:szCs w:val="28"/>
+        </w:rPr>
+        <w:t>enum</w:t>
+      </w:r>
+      <w:proofErr w:type="spellEnd"/>
+      <w:r>
+        <w:rPr>
+          <w:rFonts w:ascii="Georgia" w:eastAsia="Times New Roman" w:hAnsi="Georgia" w:cs="Times New Roman"/>
+          <w:color w:val="333333"/>
+          <w:sz w:val="28"/>
+          <w:szCs w:val="28"/>
+        </w:rPr>
+        <w:t xml:space="preserve"> describing the operations supported by a calculator (</w:t>
+      </w:r>
+      <w:r>
+        <w:rPr>
+          <w:rFonts w:ascii="Georgia" w:eastAsia="Times New Roman" w:hAnsi="Georgia" w:cs="Times New Roman"/>
+          <w:color w:val="050505"/>
+          <w:sz w:val="28"/>
+          <w:szCs w:val="28"/>
+        </w:rPr>
+        <w:t>Item 34</w:t>
+      </w:r>
+      <w:r>
+        <w:rPr>
+          <w:rFonts w:ascii="Georgia" w:eastAsia="Times New Roman" w:hAnsi="Georgia" w:cs="Times New Roman"/>
+          <w:color w:val="333333"/>
+          <w:sz w:val="28"/>
+          <w:szCs w:val="28"/>
+        </w:rPr>
+        <w:t xml:space="preserve">). The </w:t>
+      </w:r>
+      <w:r>
+        <w:rPr>
+          <w:rFonts w:ascii="CourierNewPSMT" w:eastAsia="Times New Roman" w:hAnsi="CourierNewPSMT" w:cs="CourierNewPSMT"/>
+          <w:color w:val="333333"/>
+          <w:sz w:val="20"/>
+          <w:szCs w:val="20"/>
+        </w:rPr>
+        <w:t xml:space="preserve">Operation </w:t>
+      </w:r>
+      <w:proofErr w:type="spellStart"/>
+      <w:r>
+        <w:rPr>
+          <w:rFonts w:ascii="Georgia" w:eastAsia="Times New Roman" w:hAnsi="Georgia" w:cs="Times New Roman"/>
+          <w:color w:val="333333"/>
+          <w:sz w:val="28"/>
+          <w:szCs w:val="28"/>
+        </w:rPr>
+        <w:t>enum</w:t>
+      </w:r>
+      <w:proofErr w:type="spellEnd"/>
+      <w:r>
+        <w:rPr>
+          <w:rFonts w:ascii="Georgia" w:eastAsia="Times New Roman" w:hAnsi="Georgia" w:cs="Times New Roman"/>
+          <w:color w:val="333333"/>
+          <w:sz w:val="28"/>
+          <w:szCs w:val="28"/>
+        </w:rPr>
+        <w:t xml:space="preserve"> should be a public static member class of the </w:t>
+      </w:r>
+      <w:r>
+        <w:rPr>
+          <w:rFonts w:ascii="CourierNewPSMT" w:eastAsia="Times New Roman" w:hAnsi="CourierNewPSMT" w:cs="CourierNewPSMT"/>
+          <w:color w:val="333333"/>
+          <w:sz w:val="20"/>
+          <w:szCs w:val="20"/>
+        </w:rPr>
+        <w:t xml:space="preserve">Calculator </w:t>
+      </w:r>
+      <w:r>
+        <w:rPr>
+          <w:rFonts w:ascii="Georgia" w:eastAsia="Times New Roman" w:hAnsi="Georgia" w:cs="Times New Roman"/>
+          <w:color w:val="333333"/>
+          <w:sz w:val="28"/>
+          <w:szCs w:val="28"/>
+        </w:rPr>
+        <w:t xml:space="preserve">class. Clients of </w:t>
+      </w:r>
+      <w:r>
+        <w:rPr>
+          <w:rFonts w:ascii="CourierNewPSMT" w:eastAsia="Times New Roman" w:hAnsi="CourierNewPSMT" w:cs="CourierNewPSMT"/>
+          <w:color w:val="333333"/>
+          <w:sz w:val="20"/>
+          <w:szCs w:val="20"/>
+        </w:rPr>
+        <w:t xml:space="preserve">Calculator </w:t>
+      </w:r>
+      <w:r>
+        <w:rPr>
+          <w:rFonts w:ascii="Georgia" w:eastAsia="Times New Roman" w:hAnsi="Georgia" w:cs="Times New Roman"/>
+          <w:color w:val="333333"/>
+          <w:sz w:val="28"/>
+          <w:szCs w:val="28"/>
+        </w:rPr>
+        <w:t xml:space="preserve">could then refer to operations using names </w:t>
+      </w:r>
+    </w:p>
+    <w:p>
+      <w:pPr>
+        <w:spacing w:before="100" w:beforeAutospacing="1" w:after="100" w:afterAutospacing="1" w:line="240" w:lineRule="auto"/>
+        <w:rPr>
+          <w:rFonts w:ascii="Times New Roman" w:eastAsia="Times New Roman" w:hAnsi="Times New Roman" w:cs="Times New Roman"/>
+          <w:sz w:val="24"/>
+          <w:szCs w:val="24"/>
+        </w:rPr>
+      </w:pPr>
+      <w:r>
+        <w:rPr>
+          <w:rFonts w:ascii="Georgia" w:eastAsia="Times New Roman" w:hAnsi="Georgia" w:cs="Times New Roman"/>
+          <w:color w:val="333333"/>
+          <w:sz w:val="28"/>
+          <w:szCs w:val="28"/>
+        </w:rPr>
+        <w:t xml:space="preserve">like </w:t>
+      </w:r>
+      <w:proofErr w:type="spellStart"/>
+      <w:proofErr w:type="gramStart"/>
+      <w:r>
+        <w:rPr>
+          <w:rFonts w:ascii="CourierNewPSMT" w:eastAsia="Times New Roman" w:hAnsi="CourierNewPSMT" w:cs="CourierNewPSMT"/>
+          <w:color w:val="333333"/>
+          <w:sz w:val="20"/>
+          <w:szCs w:val="20"/>
+        </w:rPr>
+        <w:t>Calculator.Operation.PLUS</w:t>
+      </w:r>
+      <w:proofErr w:type="spellEnd"/>
+      <w:proofErr w:type="gramEnd"/>
+      <w:r>
+        <w:rPr>
+          <w:rFonts w:ascii="CourierNewPSMT" w:eastAsia="Times New Roman" w:hAnsi="CourierNewPSMT" w:cs="CourierNewPSMT"/>
+          <w:color w:val="333333"/>
+          <w:sz w:val="20"/>
+          <w:szCs w:val="20"/>
+        </w:rPr>
+        <w:t xml:space="preserve"> </w:t>
+      </w:r>
+      <w:r>
+        <w:rPr>
+          <w:rFonts w:ascii="Georgia" w:eastAsia="Times New Roman" w:hAnsi="Georgia" w:cs="Times New Roman"/>
+          <w:color w:val="333333"/>
+          <w:sz w:val="28"/>
+          <w:szCs w:val="28"/>
+        </w:rPr>
+        <w:t xml:space="preserve">and </w:t>
+      </w:r>
+      <w:proofErr w:type="spellStart"/>
+      <w:r>
+        <w:rPr>
+          <w:rFonts w:ascii="CourierNewPSMT" w:eastAsia="Times New Roman" w:hAnsi="CourierNewPSMT" w:cs="CourierNewPSMT"/>
+          <w:color w:val="333333"/>
+          <w:sz w:val="20"/>
+          <w:szCs w:val="20"/>
+        </w:rPr>
+        <w:t>Calculator.Operation.MINUS</w:t>
+      </w:r>
+      <w:proofErr w:type="spellEnd"/>
+      <w:r>
+        <w:rPr>
+          <w:rFonts w:ascii="Georgia" w:eastAsia="Times New Roman" w:hAnsi="Georgia" w:cs="Times New Roman"/>
+          <w:color w:val="333333"/>
+          <w:sz w:val="28"/>
+          <w:szCs w:val="28"/>
+        </w:rPr>
+        <w:t xml:space="preserve">. </w:t>
+      </w:r>
+    </w:p>
+    <w:p>
+      <w:pPr>
+        <w:spacing w:before="100" w:beforeAutospacing="1" w:after="100" w:afterAutospacing="1" w:line="240" w:lineRule="auto"/>
+        <w:rPr>
+          <w:rFonts w:ascii="Times New Roman" w:eastAsia="Times New Roman" w:hAnsi="Times New Roman" w:cs="Times New Roman"/>
+          <w:sz w:val="24"/>
+          <w:szCs w:val="24"/>
+        </w:rPr>
+      </w:pPr>
+      <w:r>
+        <w:rPr>
+          <w:rFonts w:ascii="Georgia" w:eastAsia="Times New Roman" w:hAnsi="Georgia" w:cs="Times New Roman"/>
+          <w:b/>
+          <w:color w:val="333333"/>
+          <w:sz w:val="28"/>
+          <w:szCs w:val="28"/>
+        </w:rPr>
+        <w:t xml:space="preserve">One common use of a </w:t>
+      </w:r>
+      <w:proofErr w:type="spellStart"/>
+      <w:r>
+        <w:rPr>
+          <w:rFonts w:ascii="Georgia" w:eastAsia="Times New Roman" w:hAnsi="Georgia" w:cs="Times New Roman"/>
+          <w:b/>
+          <w:color w:val="333333"/>
+          <w:sz w:val="28"/>
+          <w:szCs w:val="28"/>
+        </w:rPr>
+        <w:t>nonstatic</w:t>
+      </w:r>
+      <w:proofErr w:type="spellEnd"/>
+      <w:r>
+        <w:rPr>
+          <w:rFonts w:ascii="Georgia" w:eastAsia="Times New Roman" w:hAnsi="Georgia" w:cs="Times New Roman"/>
+          <w:b/>
+          <w:color w:val="333333"/>
+          <w:sz w:val="28"/>
+          <w:szCs w:val="28"/>
+        </w:rPr>
+        <w:t xml:space="preserve"> member class is to define</w:t>
+      </w:r>
+      <w:r>
+        <w:rPr>
+          <w:rFonts w:ascii="Georgia" w:eastAsia="Times New Roman" w:hAnsi="Georgia" w:cs="Times New Roman"/>
+          <w:b/>
+          <w:color w:val="333333"/>
+          <w:sz w:val="28"/>
+          <w:szCs w:val="28"/>
+        </w:rPr>
+        <w:br/>
+        <w:t xml:space="preserve">an </w:t>
+      </w:r>
+      <w:r>
+        <w:rPr>
+          <w:rFonts w:ascii="Georgia" w:eastAsia="Times New Roman" w:hAnsi="Georgia" w:cs="Times New Roman"/>
+          <w:b/>
+          <w:i/>
+          <w:iCs/>
+          <w:color w:val="333333"/>
+          <w:sz w:val="28"/>
+          <w:szCs w:val="28"/>
+        </w:rPr>
+        <w:t>Adapter</w:t>
+      </w:r>
+      <w:r>
+        <w:rPr>
+          <w:rFonts w:ascii="Georgia" w:eastAsia="Times New Roman" w:hAnsi="Georgia" w:cs="Times New Roman"/>
+          <w:i/>
+          <w:iCs/>
+          <w:color w:val="333333"/>
+          <w:sz w:val="28"/>
+          <w:szCs w:val="28"/>
+        </w:rPr>
+        <w:t xml:space="preserve"> </w:t>
+      </w:r>
+      <w:r>
+        <w:rPr>
+          <w:rFonts w:ascii="Georgia" w:eastAsia="Times New Roman" w:hAnsi="Georgia" w:cs="Times New Roman"/>
+          <w:color w:val="333333"/>
+          <w:sz w:val="28"/>
+          <w:szCs w:val="28"/>
+        </w:rPr>
+        <w:t>[</w:t>
+      </w:r>
+      <w:r>
+        <w:rPr>
+          <w:rFonts w:ascii="Georgia" w:eastAsia="Times New Roman" w:hAnsi="Georgia" w:cs="Times New Roman"/>
+          <w:color w:val="050505"/>
+          <w:sz w:val="28"/>
+          <w:szCs w:val="28"/>
+        </w:rPr>
+        <w:t>Gamma95</w:t>
+      </w:r>
+      <w:r>
+        <w:rPr>
+          <w:rFonts w:ascii="Georgia" w:eastAsia="Times New Roman" w:hAnsi="Georgia" w:cs="Times New Roman"/>
+          <w:color w:val="333333"/>
+          <w:sz w:val="28"/>
+          <w:szCs w:val="28"/>
+        </w:rPr>
+        <w:t xml:space="preserve">] that allows an instance of the outer class to be viewed as an instance of some unrelated class. For example, implementations of the </w:t>
+      </w:r>
+      <w:r>
+        <w:rPr>
+          <w:rFonts w:ascii="CourierNewPSMT" w:eastAsia="Times New Roman" w:hAnsi="CourierNewPSMT" w:cs="CourierNewPSMT"/>
+          <w:color w:val="333333"/>
+          <w:sz w:val="20"/>
+          <w:szCs w:val="20"/>
+        </w:rPr>
+        <w:t xml:space="preserve">Map </w:t>
+      </w:r>
+      <w:r>
+        <w:rPr>
+          <w:rFonts w:ascii="Georgia" w:eastAsia="Times New Roman" w:hAnsi="Georgia" w:cs="Times New Roman"/>
+          <w:color w:val="333333"/>
+          <w:sz w:val="28"/>
+          <w:szCs w:val="28"/>
+        </w:rPr>
+        <w:t xml:space="preserve">interface typically use </w:t>
+      </w:r>
+      <w:proofErr w:type="spellStart"/>
+      <w:r>
+        <w:rPr>
+          <w:rFonts w:ascii="Georgia" w:eastAsia="Times New Roman" w:hAnsi="Georgia" w:cs="Times New Roman"/>
+          <w:color w:val="333333"/>
+          <w:sz w:val="28"/>
+          <w:szCs w:val="28"/>
+        </w:rPr>
+        <w:t>nonstatic</w:t>
+      </w:r>
+      <w:proofErr w:type="spellEnd"/>
+      <w:r>
+        <w:rPr>
+          <w:rFonts w:ascii="Georgia" w:eastAsia="Times New Roman" w:hAnsi="Georgia" w:cs="Times New Roman"/>
+          <w:color w:val="333333"/>
+          <w:sz w:val="28"/>
+          <w:szCs w:val="28"/>
+        </w:rPr>
+        <w:t xml:space="preserve"> member classes to implement their </w:t>
+      </w:r>
+      <w:r>
+        <w:rPr>
+          <w:rFonts w:ascii="Georgia" w:eastAsia="Times New Roman" w:hAnsi="Georgia" w:cs="Times New Roman"/>
+          <w:i/>
+          <w:iCs/>
+          <w:color w:val="333333"/>
+          <w:sz w:val="28"/>
+          <w:szCs w:val="28"/>
+        </w:rPr>
+        <w:t>collection views</w:t>
+      </w:r>
+      <w:r>
+        <w:rPr>
+          <w:rFonts w:ascii="Georgia" w:eastAsia="Times New Roman" w:hAnsi="Georgia" w:cs="Times New Roman"/>
+          <w:color w:val="333333"/>
+          <w:sz w:val="28"/>
+          <w:szCs w:val="28"/>
+        </w:rPr>
+        <w:t xml:space="preserve">, which are returned by </w:t>
+      </w:r>
+      <w:r>
+        <w:rPr>
+          <w:rFonts w:ascii="CourierNewPSMT" w:eastAsia="Times New Roman" w:hAnsi="CourierNewPSMT" w:cs="CourierNewPSMT"/>
+          <w:color w:val="333333"/>
+          <w:sz w:val="20"/>
+          <w:szCs w:val="20"/>
+        </w:rPr>
+        <w:t>Map</w:t>
+      </w:r>
+      <w:r>
+        <w:rPr>
+          <w:rFonts w:ascii="Georgia" w:eastAsia="Times New Roman" w:hAnsi="Georgia" w:cs="Times New Roman"/>
+          <w:color w:val="333333"/>
+          <w:sz w:val="28"/>
+          <w:szCs w:val="28"/>
+        </w:rPr>
+        <w:t xml:space="preserve">’s </w:t>
+      </w:r>
+      <w:proofErr w:type="spellStart"/>
+      <w:r>
+        <w:rPr>
+          <w:rFonts w:ascii="CourierNewPSMT" w:eastAsia="Times New Roman" w:hAnsi="CourierNewPSMT" w:cs="CourierNewPSMT"/>
+          <w:color w:val="333333"/>
+          <w:sz w:val="20"/>
+          <w:szCs w:val="20"/>
+        </w:rPr>
+        <w:t>keySet</w:t>
+      </w:r>
+      <w:proofErr w:type="spellEnd"/>
+      <w:r>
+        <w:rPr>
+          <w:rFonts w:ascii="Georgia" w:eastAsia="Times New Roman" w:hAnsi="Georgia" w:cs="Times New Roman"/>
+          <w:color w:val="333333"/>
+          <w:sz w:val="28"/>
+          <w:szCs w:val="28"/>
+        </w:rPr>
+        <w:t xml:space="preserve">, </w:t>
+      </w:r>
+      <w:proofErr w:type="spellStart"/>
+      <w:r>
+        <w:rPr>
+          <w:rFonts w:ascii="CourierNewPSMT" w:eastAsia="Times New Roman" w:hAnsi="CourierNewPSMT" w:cs="CourierNewPSMT"/>
+          <w:color w:val="333333"/>
+          <w:sz w:val="20"/>
+          <w:szCs w:val="20"/>
+        </w:rPr>
+        <w:t>entrySet</w:t>
+      </w:r>
+      <w:proofErr w:type="spellEnd"/>
+      <w:r>
+        <w:rPr>
+          <w:rFonts w:ascii="Georgia" w:eastAsia="Times New Roman" w:hAnsi="Georgia" w:cs="Times New Roman"/>
+          <w:color w:val="333333"/>
+          <w:sz w:val="28"/>
+          <w:szCs w:val="28"/>
+        </w:rPr>
+        <w:t xml:space="preserve">, and </w:t>
+      </w:r>
+      <w:r>
+        <w:rPr>
+          <w:rFonts w:ascii="CourierNewPSMT" w:eastAsia="Times New Roman" w:hAnsi="CourierNewPSMT" w:cs="CourierNewPSMT"/>
+          <w:color w:val="333333"/>
+          <w:sz w:val="20"/>
+          <w:szCs w:val="20"/>
+        </w:rPr>
+        <w:t xml:space="preserve">values </w:t>
+      </w:r>
+      <w:r>
+        <w:rPr>
+          <w:rFonts w:ascii="Georgia" w:eastAsia="Times New Roman" w:hAnsi="Georgia" w:cs="Times New Roman"/>
+          <w:color w:val="333333"/>
+          <w:sz w:val="28"/>
+          <w:szCs w:val="28"/>
+        </w:rPr>
+        <w:t xml:space="preserve">methods. Similarly, implementations of the collection interfaces, such as </w:t>
+      </w:r>
+      <w:r>
+        <w:rPr>
+          <w:rFonts w:ascii="CourierNewPSMT" w:eastAsia="Times New Roman" w:hAnsi="CourierNewPSMT" w:cs="CourierNewPSMT"/>
+          <w:color w:val="333333"/>
+          <w:sz w:val="20"/>
+          <w:szCs w:val="20"/>
+        </w:rPr>
+        <w:t xml:space="preserve">Set </w:t>
+      </w:r>
+      <w:r>
+        <w:rPr>
+          <w:rFonts w:ascii="Georgia" w:eastAsia="Times New Roman" w:hAnsi="Georgia" w:cs="Times New Roman"/>
+          <w:color w:val="333333"/>
+          <w:sz w:val="28"/>
+          <w:szCs w:val="28"/>
+        </w:rPr>
+        <w:t xml:space="preserve">and </w:t>
+      </w:r>
+      <w:r>
+        <w:rPr>
+          <w:rFonts w:ascii="CourierNewPSMT" w:eastAsia="Times New Roman" w:hAnsi="CourierNewPSMT" w:cs="CourierNewPSMT"/>
+          <w:color w:val="333333"/>
+          <w:sz w:val="20"/>
+          <w:szCs w:val="20"/>
+        </w:rPr>
+        <w:t>List</w:t>
+      </w:r>
+      <w:r>
+        <w:rPr>
+          <w:rFonts w:ascii="Georgia" w:eastAsia="Times New Roman" w:hAnsi="Georgia" w:cs="Times New Roman"/>
+          <w:color w:val="333333"/>
+          <w:sz w:val="28"/>
+          <w:szCs w:val="28"/>
+        </w:rPr>
+        <w:t xml:space="preserve">, typically use </w:t>
+      </w:r>
+      <w:proofErr w:type="spellStart"/>
+      <w:r>
+        <w:rPr>
+          <w:rFonts w:ascii="Georgia" w:eastAsia="Times New Roman" w:hAnsi="Georgia" w:cs="Times New Roman"/>
+          <w:color w:val="333333"/>
+          <w:sz w:val="28"/>
+          <w:szCs w:val="28"/>
+        </w:rPr>
+        <w:t>nonstatic</w:t>
+      </w:r>
+      <w:proofErr w:type="spellEnd"/>
+      <w:r>
+        <w:rPr>
+          <w:rFonts w:ascii="Georgia" w:eastAsia="Times New Roman" w:hAnsi="Georgia" w:cs="Times New Roman"/>
+          <w:color w:val="333333"/>
+          <w:sz w:val="28"/>
+          <w:szCs w:val="28"/>
+        </w:rPr>
+        <w:t xml:space="preserve"> member classes to implement their iterators: </w:t>
+      </w:r>
+    </w:p>
+    <w:p>
+      <w:pPr>
+        <w:spacing w:before="100" w:beforeAutospacing="1" w:after="100" w:afterAutospacing="1" w:line="240" w:lineRule="auto"/>
+        <w:rPr>
+          <w:rFonts w:ascii="Times New Roman" w:eastAsia="Times New Roman" w:hAnsi="Times New Roman" w:cs="Times New Roman"/>
+          <w:sz w:val="24"/>
+          <w:szCs w:val="24"/>
+        </w:rPr>
+      </w:pPr>
+      <w:r>
+        <w:rPr>
+          <w:rFonts w:ascii="Georgia" w:eastAsia="Times New Roman" w:hAnsi="Georgia" w:cs="Times New Roman"/>
+          <w:b/>
+          <w:bCs/>
+          <w:color w:val="333333"/>
+          <w:sz w:val="28"/>
+          <w:szCs w:val="28"/>
+        </w:rPr>
+        <w:t>If you declare a member class that does not require access to an enclosing instance, always put</w:t>
+      </w:r>
+      <w:r>
+        <w:rPr>
+          <w:rFonts w:ascii="Georgia" w:eastAsia="Times New Roman" w:hAnsi="Georgia" w:cs="Times New Roman"/>
+          <w:b/>
+          <w:bCs/>
+          <w:color w:val="333333"/>
+          <w:sz w:val="28"/>
+          <w:szCs w:val="28"/>
+        </w:rPr>
+        <w:br/>
+        <w:t xml:space="preserve">the </w:t>
+      </w:r>
+      <w:r>
+        <w:rPr>
+          <w:rFonts w:ascii="CourierNewPS" w:eastAsia="Times New Roman" w:hAnsi="CourierNewPS" w:cs="Times New Roman"/>
+          <w:b/>
+          <w:bCs/>
+          <w:color w:val="333333"/>
+          <w:sz w:val="20"/>
+          <w:szCs w:val="20"/>
+        </w:rPr>
+        <w:t xml:space="preserve">static </w:t>
+      </w:r>
+      <w:r>
+        <w:rPr>
+          <w:rFonts w:ascii="Georgia" w:eastAsia="Times New Roman" w:hAnsi="Georgia" w:cs="Times New Roman"/>
+          <w:b/>
+          <w:bCs/>
+          <w:color w:val="333333"/>
+          <w:sz w:val="28"/>
+          <w:szCs w:val="28"/>
+        </w:rPr>
+        <w:t xml:space="preserve">modifier in its declaration </w:t>
+      </w:r>
+    </w:p>
+    <w:p>
+      <w:pPr>
+        <w:spacing w:before="100" w:beforeAutospacing="1" w:after="100" w:afterAutospacing="1" w:line="240" w:lineRule="auto"/>
+        <w:rPr>
+          <w:rFonts w:ascii="Times New Roman" w:eastAsia="Times New Roman" w:hAnsi="Times New Roman" w:cs="Times New Roman"/>
+          <w:sz w:val="24"/>
+          <w:szCs w:val="24"/>
+        </w:rPr>
+      </w:pPr>
+      <w:r>
+        <w:rPr>
+          <w:rFonts w:ascii="Georgia" w:eastAsia="Times New Roman" w:hAnsi="Georgia" w:cs="Times New Roman"/>
+          <w:color w:val="333333"/>
+          <w:sz w:val="28"/>
+          <w:szCs w:val="28"/>
+        </w:rPr>
+        <w:t xml:space="preserve">If you omit this modifier, each instance will have a hidden extraneous reference to its enclosing instance. As previously mentioned, storing this reference takes time and space. </w:t>
+      </w:r>
+    </w:p>
+    <w:p>
+      <w:pPr>
+        <w:spacing w:before="100" w:beforeAutospacing="1" w:after="100" w:afterAutospacing="1" w:line="240" w:lineRule="auto"/>
+        <w:rPr>
+          <w:rFonts w:ascii="Times New Roman" w:eastAsia="Times New Roman" w:hAnsi="Times New Roman" w:cs="Times New Roman"/>
+          <w:sz w:val="24"/>
+          <w:szCs w:val="24"/>
+        </w:rPr>
+      </w:pPr>
+      <w:r>
+        <w:rPr>
+          <w:rFonts w:ascii="Georgia" w:eastAsia="Times New Roman" w:hAnsi="Georgia" w:cs="Times New Roman"/>
+          <w:color w:val="333333"/>
+          <w:sz w:val="28"/>
+          <w:szCs w:val="28"/>
+        </w:rPr>
+        <w:t>Before lambdas were added to Java (</w:t>
+      </w:r>
+      <w:r>
+        <w:rPr>
+          <w:rFonts w:ascii="Georgia" w:eastAsia="Times New Roman" w:hAnsi="Georgia" w:cs="Times New Roman"/>
+          <w:color w:val="050505"/>
+          <w:sz w:val="28"/>
+          <w:szCs w:val="28"/>
+        </w:rPr>
+        <w:t>Chapter 6</w:t>
+      </w:r>
+      <w:r>
+        <w:rPr>
+          <w:rFonts w:ascii="Georgia" w:eastAsia="Times New Roman" w:hAnsi="Georgia" w:cs="Times New Roman"/>
+          <w:color w:val="333333"/>
+          <w:sz w:val="28"/>
+          <w:szCs w:val="28"/>
+        </w:rPr>
+        <w:t xml:space="preserve">), </w:t>
+      </w:r>
+      <w:r>
+        <w:rPr>
+          <w:rFonts w:ascii="Georgia" w:eastAsia="Times New Roman" w:hAnsi="Georgia" w:cs="Times New Roman"/>
+          <w:b/>
+          <w:color w:val="333333"/>
+          <w:sz w:val="28"/>
+          <w:szCs w:val="28"/>
+        </w:rPr>
+        <w:t>anonymous classes</w:t>
+      </w:r>
+      <w:r>
+        <w:rPr>
+          <w:rFonts w:ascii="Georgia" w:eastAsia="Times New Roman" w:hAnsi="Georgia" w:cs="Times New Roman"/>
+          <w:color w:val="333333"/>
+          <w:sz w:val="28"/>
+          <w:szCs w:val="28"/>
+        </w:rPr>
+        <w:t xml:space="preserve"> were the preferred means of creating small </w:t>
+      </w:r>
+      <w:r>
+        <w:rPr>
+          <w:rFonts w:ascii="Georgia" w:eastAsia="Times New Roman" w:hAnsi="Georgia" w:cs="Times New Roman"/>
+          <w:i/>
+          <w:iCs/>
+          <w:color w:val="333333"/>
+          <w:sz w:val="28"/>
+          <w:szCs w:val="28"/>
+        </w:rPr>
+        <w:t xml:space="preserve">function objects </w:t>
+      </w:r>
+      <w:r>
+        <w:rPr>
+          <w:rFonts w:ascii="Georgia" w:eastAsia="Times New Roman" w:hAnsi="Georgia" w:cs="Times New Roman"/>
+          <w:color w:val="333333"/>
+          <w:sz w:val="28"/>
+          <w:szCs w:val="28"/>
+        </w:rPr>
+        <w:t xml:space="preserve">and </w:t>
+      </w:r>
+      <w:r>
+        <w:rPr>
+          <w:rFonts w:ascii="Georgia" w:eastAsia="Times New Roman" w:hAnsi="Georgia" w:cs="Times New Roman"/>
+          <w:i/>
+          <w:iCs/>
+          <w:color w:val="333333"/>
+          <w:sz w:val="28"/>
+          <w:szCs w:val="28"/>
+        </w:rPr>
+        <w:t xml:space="preserve">process objects </w:t>
+      </w:r>
+      <w:r>
+        <w:rPr>
+          <w:rFonts w:ascii="Georgia" w:eastAsia="Times New Roman" w:hAnsi="Georgia" w:cs="Times New Roman"/>
+          <w:color w:val="333333"/>
+          <w:sz w:val="28"/>
+          <w:szCs w:val="28"/>
+        </w:rPr>
+        <w:t>on the fly, but lambdas are now preferred (</w:t>
+      </w:r>
+      <w:r>
+        <w:rPr>
+          <w:rFonts w:ascii="Georgia" w:eastAsia="Times New Roman" w:hAnsi="Georgia" w:cs="Times New Roman"/>
+          <w:color w:val="050505"/>
+          <w:sz w:val="28"/>
+          <w:szCs w:val="28"/>
+        </w:rPr>
+        <w:t>Item 42</w:t>
+      </w:r>
+      <w:r>
+        <w:rPr>
+          <w:rFonts w:ascii="Georgia" w:eastAsia="Times New Roman" w:hAnsi="Georgia" w:cs="Times New Roman"/>
+          <w:color w:val="333333"/>
+          <w:sz w:val="28"/>
+          <w:szCs w:val="28"/>
+        </w:rPr>
+        <w:t xml:space="preserve">). Another </w:t>
+      </w:r>
+      <w:r>
+        <w:rPr>
+          <w:rFonts w:ascii="Georgia" w:eastAsia="Times New Roman" w:hAnsi="Georgia" w:cs="Times New Roman"/>
+          <w:color w:val="333333"/>
+          <w:sz w:val="28"/>
+          <w:szCs w:val="28"/>
+        </w:rPr>
+        <w:lastRenderedPageBreak/>
+        <w:t xml:space="preserve">common use of anonymous classes is in the implementation of static factory methods </w:t>
+      </w:r>
+    </w:p>
+    <w:p>
+      <w:pPr>
+        <w:pStyle w:val="Heading2"/>
+        <w:rPr>
+          <w:rFonts w:ascii="Times New Roman" w:hAnsi="Times New Roman"/>
+          <w:sz w:val="24"/>
+          <w:szCs w:val="24"/>
+        </w:rPr>
+      </w:pPr>
+      <w:r>
+        <w:t xml:space="preserve">ITEM 25: LIMIT SOURCE FILES TO A SINGLE TOP-LEVEL CLASS </w:t>
+      </w:r>
+    </w:p>
+    <w:p>
+      <w:pPr>
+        <w:rPr>
+          <w:rFonts w:eastAsia="Microsoft YaHei" w:cs="Yu Gothic"/>
+        </w:rPr>
+      </w:pPr>
+      <w:r>
+        <w:rPr>
+          <w:rFonts w:eastAsia="Microsoft YaHei" w:hint="eastAsia"/>
+        </w:rPr>
+        <w:t>一个文件定义一个</w:t>
+      </w:r>
+      <w:r>
+        <w:rPr>
+          <w:rFonts w:eastAsia="Microsoft YaHei" w:cs="Yu Gothic" w:hint="eastAsia"/>
+        </w:rPr>
+        <w:t>类</w:t>
+      </w:r>
+    </w:p>
+    <w:p>
+      <w:pPr>
+        <w:rPr>
+          <w:rFonts w:eastAsia="Microsoft YaHei" w:cs="Yu Gothic"/>
+        </w:rPr>
+      </w:pPr>
+    </w:p>
+    <w:p>
+      <w:pPr>
+        <w:pStyle w:val="Heading2"/>
+      </w:pPr>
+      <w:r>
+        <w:t xml:space="preserve">ITEM 26: DON’T USE RAW TYPES </w:t>
+      </w:r>
+    </w:p>
+    <w:p>
+      <w:pPr>
+        <w:spacing w:before="100" w:beforeAutospacing="1" w:after="100" w:afterAutospacing="1" w:line="240" w:lineRule="auto"/>
+        <w:rPr>
+          <w:rFonts w:ascii="Times New Roman" w:eastAsia="Times New Roman" w:hAnsi="Times New Roman" w:cs="Times New Roman"/>
+          <w:sz w:val="24"/>
+          <w:szCs w:val="24"/>
+        </w:rPr>
+      </w:pPr>
+      <w:r>
+        <w:rPr>
+          <w:rFonts w:ascii="Georgia" w:eastAsia="Times New Roman" w:hAnsi="Georgia" w:cs="Times New Roman"/>
+          <w:color w:val="3F3F3F"/>
+          <w:sz w:val="28"/>
+          <w:szCs w:val="28"/>
+        </w:rPr>
+        <w:t xml:space="preserve">private final </w:t>
+      </w:r>
+      <w:r>
+        <w:rPr>
+          <w:rFonts w:ascii="Georgia" w:eastAsia="Times New Roman" w:hAnsi="Georgia" w:cs="Times New Roman"/>
+          <w:b/>
+          <w:bCs/>
+          <w:color w:val="3F3F3F"/>
+          <w:sz w:val="28"/>
+          <w:szCs w:val="28"/>
+        </w:rPr>
+        <w:t xml:space="preserve">Collection </w:t>
+      </w:r>
+      <w:r>
+        <w:rPr>
+          <w:rFonts w:ascii="Georgia" w:eastAsia="Times New Roman" w:hAnsi="Georgia" w:cs="Times New Roman"/>
+          <w:color w:val="3F3F3F"/>
+          <w:sz w:val="28"/>
+          <w:szCs w:val="28"/>
+        </w:rPr>
+        <w:t xml:space="preserve">stamps = </w:t>
+      </w:r>
+      <w:proofErr w:type="gramStart"/>
+      <w:r>
+        <w:rPr>
+          <w:rFonts w:ascii="Georgia" w:eastAsia="Times New Roman" w:hAnsi="Georgia" w:cs="Times New Roman"/>
+          <w:color w:val="3F3F3F"/>
+          <w:sz w:val="28"/>
+          <w:szCs w:val="28"/>
+        </w:rPr>
+        <w:t>... ;</w:t>
+      </w:r>
+      <w:proofErr w:type="gramEnd"/>
+      <w:r>
+        <w:rPr>
+          <w:rFonts w:ascii="Georgia" w:eastAsia="Times New Roman" w:hAnsi="Georgia" w:cs="Times New Roman"/>
+          <w:color w:val="3F3F3F"/>
+          <w:sz w:val="28"/>
+          <w:szCs w:val="28"/>
+        </w:rPr>
+        <w:t xml:space="preserve"> </w:t>
+      </w:r>
+    </w:p>
+    <w:p>
+      <w:r>
+        <w:rPr>
+          <w:rFonts w:hint="eastAsia"/>
+        </w:rPr>
+        <w:t>这样定义是不合适的。</w:t>
+      </w:r>
+    </w:p>
+    <w:p>
+      <w:pPr>
+        <w:rPr>
+          <w:rFonts w:hint="eastAsia"/>
+        </w:rPr>
+      </w:pPr>
+      <w:r>
+        <w:rPr>
+          <w:rFonts w:hint="eastAsia"/>
+        </w:rPr>
+        <w:t>虽然可以通过编译，但是在</w:t>
+      </w:r>
+      <w:r>
+        <w:rPr>
+          <w:rFonts w:hint="eastAsia"/>
+        </w:rPr>
+        <w:t>runtime</w:t>
+      </w:r>
+      <w:r>
+        <w:rPr>
+          <w:rFonts w:hint="eastAsia"/>
+        </w:rPr>
+        <w:t>期间可能会报错，比如插入一个</w:t>
+      </w:r>
+      <w:r>
+        <w:t>”coin”</w:t>
+      </w:r>
+      <w:r>
+        <w:rPr>
+          <w:rFonts w:hint="eastAsia"/>
+        </w:rPr>
+        <w:t>,</w:t>
+      </w:r>
+      <w:r>
+        <w:rPr>
+          <w:rFonts w:hint="eastAsia"/>
+        </w:rPr>
+        <w:t>如果声明了类型</w:t>
+      </w:r>
+      <w:r>
+        <w:rPr>
+          <w:rFonts w:hint="eastAsia"/>
+        </w:rPr>
+        <w:t xml:space="preserve"> </w:t>
+      </w:r>
+      <w:r>
+        <w:rPr>
+          <w:rFonts w:hint="eastAsia"/>
+        </w:rPr>
+        <w:t>的话，编译期就会报错</w:t>
+      </w:r>
+    </w:p>
+    <w:p>
+      <w:pPr>
+        <w:spacing w:before="100" w:beforeAutospacing="1" w:after="100" w:afterAutospacing="1" w:line="240" w:lineRule="auto"/>
+        <w:rPr>
+          <w:rFonts w:ascii="Times New Roman" w:eastAsia="Times New Roman" w:hAnsi="Times New Roman" w:cs="Times New Roman"/>
+          <w:sz w:val="24"/>
+          <w:szCs w:val="24"/>
+        </w:rPr>
+      </w:pPr>
+      <w:r>
+        <w:rPr>
+          <w:rFonts w:ascii="Georgia" w:eastAsia="Times New Roman" w:hAnsi="Georgia" w:cs="Times New Roman"/>
+          <w:color w:val="333333"/>
+          <w:sz w:val="28"/>
+          <w:szCs w:val="28"/>
+        </w:rPr>
+        <w:t xml:space="preserve">As noted earlier, it is legal to use raw types (generic types without their type parameters), but you should never do it. </w:t>
+      </w:r>
+      <w:r>
+        <w:rPr>
+          <w:rFonts w:ascii="Georgia" w:eastAsia="Times New Roman" w:hAnsi="Georgia" w:cs="Times New Roman"/>
+          <w:b/>
+          <w:bCs/>
+          <w:color w:val="333333"/>
+          <w:sz w:val="28"/>
+          <w:szCs w:val="28"/>
+        </w:rPr>
+        <w:t xml:space="preserve">If you use raw types, you lose all the safety and expressiveness benefits of generics. </w:t>
+      </w:r>
+    </w:p>
+    <w:p>
+      <w:pPr>
+        <w:rPr>
+          <w:rFonts w:eastAsia="Microsoft YaHei"/>
+          <w:b/>
+        </w:rPr>
+      </w:pPr>
+      <w:r>
+        <w:rPr>
+          <w:rFonts w:eastAsia="Microsoft YaHei" w:hint="eastAsia"/>
+          <w:b/>
+        </w:rPr>
+        <w:t>那么L</w:t>
+      </w:r>
+      <w:r>
+        <w:rPr>
+          <w:rFonts w:eastAsia="Microsoft YaHei"/>
+          <w:b/>
+        </w:rPr>
+        <w:t>ist</w:t>
+      </w:r>
+      <w:r>
+        <w:rPr>
+          <w:rFonts w:eastAsia="Microsoft YaHei" w:hint="eastAsia"/>
+          <w:b/>
+        </w:rPr>
+        <w:t>和List</w:t>
+      </w:r>
+      <w:r>
+        <w:rPr>
+          <w:rFonts w:eastAsia="Microsoft YaHei"/>
+          <w:b/>
+        </w:rPr>
+        <w:t>&lt;Object&gt;</w:t>
+      </w:r>
+      <w:r>
+        <w:rPr>
+          <w:rFonts w:eastAsia="Microsoft YaHei" w:hint="eastAsia"/>
+          <w:b/>
+        </w:rPr>
+        <w:t>有区别吗</w:t>
+      </w:r>
+    </w:p>
+    <w:p>
+      <w:pPr>
+        <w:pStyle w:val="NormalWeb"/>
+        <w:rPr>
+          <w:rFonts w:ascii="Georgia" w:hAnsi="Georgia"/>
+          <w:color w:val="333333"/>
+          <w:sz w:val="28"/>
+          <w:szCs w:val="28"/>
+        </w:rPr>
+      </w:pPr>
+      <w:r>
+        <w:rPr>
+          <w:rFonts w:ascii="Georgia" w:hAnsi="Georgia"/>
+          <w:color w:val="333333"/>
+          <w:sz w:val="28"/>
+          <w:szCs w:val="28"/>
+        </w:rPr>
+        <w:t xml:space="preserve">While you shouldn’t use raw types such as </w:t>
+      </w:r>
+      <w:r>
+        <w:rPr>
+          <w:rFonts w:ascii="CourierNewPSMT" w:hAnsi="CourierNewPSMT" w:cs="CourierNewPSMT"/>
+          <w:color w:val="333333"/>
+          <w:sz w:val="20"/>
+          <w:szCs w:val="20"/>
+        </w:rPr>
+        <w:t>List</w:t>
+      </w:r>
+      <w:r>
+        <w:rPr>
+          <w:rFonts w:ascii="Georgia" w:hAnsi="Georgia"/>
+          <w:color w:val="333333"/>
+          <w:sz w:val="28"/>
+          <w:szCs w:val="28"/>
+        </w:rPr>
+        <w:t xml:space="preserve">, it is fine to use types that are parameterized to allow insertion of arbitrary objects, such as </w:t>
+      </w:r>
+      <w:r>
+        <w:rPr>
+          <w:rFonts w:ascii="CourierNewPSMT" w:hAnsi="CourierNewPSMT" w:cs="CourierNewPSMT"/>
+          <w:color w:val="333333"/>
+          <w:sz w:val="20"/>
+          <w:szCs w:val="20"/>
+        </w:rPr>
+        <w:t>List&lt;Object&gt;</w:t>
+      </w:r>
+      <w:r>
+        <w:rPr>
+          <w:rFonts w:ascii="Georgia" w:hAnsi="Georgia"/>
+          <w:color w:val="333333"/>
+          <w:sz w:val="28"/>
+          <w:szCs w:val="28"/>
+        </w:rPr>
+        <w:t xml:space="preserve">. Just what is the difference between the raw type </w:t>
+      </w:r>
+      <w:r>
+        <w:rPr>
+          <w:rFonts w:ascii="CourierNewPSMT" w:hAnsi="CourierNewPSMT" w:cs="CourierNewPSMT"/>
+          <w:color w:val="333333"/>
+          <w:sz w:val="20"/>
+          <w:szCs w:val="20"/>
+        </w:rPr>
+        <w:t xml:space="preserve">List </w:t>
+      </w:r>
+      <w:r>
+        <w:rPr>
+          <w:rFonts w:ascii="Georgia" w:hAnsi="Georgia"/>
+          <w:color w:val="333333"/>
+          <w:sz w:val="28"/>
+          <w:szCs w:val="28"/>
+        </w:rPr>
+        <w:t xml:space="preserve">and the parameterized type </w:t>
+      </w:r>
+      <w:r>
+        <w:rPr>
+          <w:rFonts w:ascii="CourierNewPSMT" w:hAnsi="CourierNewPSMT" w:cs="CourierNewPSMT"/>
+          <w:color w:val="333333"/>
+          <w:sz w:val="20"/>
+          <w:szCs w:val="20"/>
+        </w:rPr>
+        <w:t>List&lt;Object&gt;</w:t>
+      </w:r>
+      <w:r>
+        <w:rPr>
+          <w:rFonts w:ascii="Georgia" w:hAnsi="Georgia"/>
+          <w:color w:val="333333"/>
+          <w:sz w:val="28"/>
+          <w:szCs w:val="28"/>
+        </w:rPr>
+        <w:t xml:space="preserve">? Loosely speaking, the former has opted out of the generic type system, while the latter has explicitly told the compiler that it is capable of holding objects of any type. While you can pass a </w:t>
+      </w:r>
+      <w:r>
+        <w:rPr>
+          <w:rFonts w:ascii="CourierNewPSMT" w:hAnsi="CourierNewPSMT" w:cs="CourierNewPSMT"/>
+          <w:color w:val="333333"/>
+          <w:sz w:val="20"/>
+          <w:szCs w:val="20"/>
+        </w:rPr>
+        <w:t xml:space="preserve">List&lt;String&gt; </w:t>
+      </w:r>
+      <w:r>
+        <w:rPr>
+          <w:rFonts w:ascii="Georgia" w:hAnsi="Georgia"/>
+          <w:color w:val="333333"/>
+          <w:sz w:val="28"/>
+          <w:szCs w:val="28"/>
+        </w:rPr>
+        <w:t xml:space="preserve">to a parameter of type </w:t>
+      </w:r>
+      <w:r>
+        <w:rPr>
+          <w:rFonts w:ascii="CourierNewPSMT" w:hAnsi="CourierNewPSMT" w:cs="CourierNewPSMT"/>
+          <w:color w:val="333333"/>
+          <w:sz w:val="20"/>
+          <w:szCs w:val="20"/>
+        </w:rPr>
+        <w:t>List</w:t>
+      </w:r>
+      <w:r>
+        <w:rPr>
+          <w:rFonts w:ascii="Georgia" w:hAnsi="Georgia"/>
+          <w:color w:val="333333"/>
+          <w:sz w:val="28"/>
+          <w:szCs w:val="28"/>
+        </w:rPr>
+        <w:t xml:space="preserve">, you can’t pass it to a parameter of </w:t>
+      </w:r>
+      <w:r>
+        <w:rPr>
+          <w:rFonts w:ascii="Georgia" w:hAnsi="Georgia"/>
+          <w:color w:val="333333"/>
+          <w:sz w:val="28"/>
+          <w:szCs w:val="28"/>
+        </w:rPr>
+        <w:t xml:space="preserve">type </w:t>
+      </w:r>
+      <w:r>
+        <w:rPr>
+          <w:rFonts w:ascii="CourierNewPSMT" w:hAnsi="CourierNewPSMT" w:cs="CourierNewPSMT"/>
+          <w:color w:val="333333"/>
+          <w:sz w:val="20"/>
+          <w:szCs w:val="20"/>
+        </w:rPr>
+        <w:t>List&lt;Object&gt;</w:t>
+      </w:r>
+      <w:r>
+        <w:rPr>
+          <w:rFonts w:ascii="Georgia" w:hAnsi="Georgia"/>
+          <w:color w:val="333333"/>
+          <w:sz w:val="28"/>
+          <w:szCs w:val="28"/>
+        </w:rPr>
+        <w:t>. There are sub-typing rules for generics,</w:t>
+      </w:r>
+      <w:r>
+        <w:rPr>
+          <w:rFonts w:ascii="Georgia" w:hAnsi="Georgia"/>
+          <w:color w:val="333333"/>
+          <w:sz w:val="28"/>
+          <w:szCs w:val="28"/>
+        </w:rPr>
+        <w:br/>
+        <w:t xml:space="preserve">and </w:t>
+      </w:r>
+      <w:r>
+        <w:rPr>
+          <w:rFonts w:ascii="CourierNewPSMT" w:hAnsi="CourierNewPSMT" w:cs="CourierNewPSMT"/>
+          <w:color w:val="333333"/>
+          <w:sz w:val="20"/>
+          <w:szCs w:val="20"/>
+        </w:rPr>
+        <w:t>List&lt;String&gt;</w:t>
+      </w:r>
+      <w:r>
+        <w:rPr>
+          <w:rFonts w:ascii="Georgia" w:hAnsi="Georgia"/>
+          <w:color w:val="333333"/>
+          <w:sz w:val="28"/>
+          <w:szCs w:val="28"/>
+        </w:rPr>
+        <w:t xml:space="preserve">is a subtype of the raw type </w:t>
+      </w:r>
+      <w:r>
+        <w:rPr>
+          <w:rFonts w:ascii="CourierNewPSMT" w:hAnsi="CourierNewPSMT" w:cs="CourierNewPSMT"/>
+          <w:color w:val="333333"/>
+          <w:sz w:val="20"/>
+          <w:szCs w:val="20"/>
+        </w:rPr>
+        <w:t>List</w:t>
+      </w:r>
+      <w:r>
+        <w:rPr>
+          <w:rFonts w:ascii="Georgia" w:hAnsi="Georgia"/>
+          <w:color w:val="333333"/>
+          <w:sz w:val="28"/>
+          <w:szCs w:val="28"/>
+        </w:rPr>
+        <w:t xml:space="preserve">, but not of the parameterized type </w:t>
+      </w:r>
+      <w:r>
+        <w:rPr>
+          <w:rFonts w:ascii="CourierNewPSMT" w:hAnsi="CourierNewPSMT" w:cs="CourierNewPSMT"/>
+          <w:color w:val="333333"/>
+          <w:sz w:val="20"/>
+          <w:szCs w:val="20"/>
+        </w:rPr>
+        <w:t xml:space="preserve">List&lt;Object&gt; </w:t>
+      </w:r>
+      <w:r>
+        <w:rPr>
+          <w:rFonts w:ascii="Georgia" w:hAnsi="Georgia"/>
+          <w:color w:val="333333"/>
+          <w:sz w:val="28"/>
+          <w:szCs w:val="28"/>
+        </w:rPr>
+        <w:t>(</w:t>
+      </w:r>
+      <w:r>
+        <w:rPr>
+          <w:rFonts w:ascii="Georgia" w:hAnsi="Georgia"/>
+          <w:color w:val="050505"/>
+          <w:sz w:val="28"/>
+          <w:szCs w:val="28"/>
+        </w:rPr>
+        <w:t>Item 28</w:t>
+      </w:r>
+      <w:r>
+        <w:rPr>
+          <w:rFonts w:ascii="Georgia" w:hAnsi="Georgia"/>
+          <w:color w:val="333333"/>
+          <w:sz w:val="28"/>
+          <w:szCs w:val="28"/>
+        </w:rPr>
+        <w:t xml:space="preserve">). As a consequence, </w:t>
+      </w:r>
+      <w:r>
+        <w:rPr>
+          <w:rFonts w:ascii="Georgia" w:hAnsi="Georgia"/>
+          <w:b/>
+          <w:bCs/>
+          <w:color w:val="333333"/>
+          <w:sz w:val="28"/>
+          <w:szCs w:val="28"/>
+        </w:rPr>
+        <w:t xml:space="preserve">you lose type safety if you use a raw type such as </w:t>
+      </w:r>
+      <w:r>
+        <w:rPr>
+          <w:rFonts w:ascii="CourierNewPS" w:hAnsi="CourierNewPS"/>
+          <w:b/>
+          <w:bCs/>
+          <w:color w:val="333333"/>
+          <w:sz w:val="20"/>
+          <w:szCs w:val="20"/>
+        </w:rPr>
+        <w:t>List</w:t>
+      </w:r>
+      <w:r>
+        <w:rPr>
+          <w:rFonts w:ascii="Georgia" w:hAnsi="Georgia"/>
+          <w:b/>
+          <w:bCs/>
+          <w:color w:val="333333"/>
+          <w:sz w:val="28"/>
+          <w:szCs w:val="28"/>
+        </w:rPr>
+        <w:t xml:space="preserve">, but not if you use a parameterized type such as </w:t>
+      </w:r>
+      <w:r>
+        <w:rPr>
+          <w:rFonts w:ascii="CourierNewPS" w:hAnsi="CourierNewPS"/>
+          <w:b/>
+          <w:bCs/>
+          <w:color w:val="333333"/>
+          <w:sz w:val="20"/>
+          <w:szCs w:val="20"/>
+        </w:rPr>
+        <w:t>List&lt;Object&gt;</w:t>
+      </w:r>
+      <w:r>
+        <w:rPr>
+          <w:rFonts w:ascii="Georgia" w:hAnsi="Georgia"/>
+          <w:b/>
+          <w:bCs/>
+          <w:color w:val="333333"/>
+          <w:sz w:val="28"/>
+          <w:szCs w:val="28"/>
+        </w:rPr>
+        <w:t>.</w:t>
+      </w:r>
+      <w:r>
+        <w:rPr>
+          <w:rFonts w:ascii="Georgia" w:hAnsi="Georgia"/>
+          <w:color w:val="333333"/>
+          <w:sz w:val="28"/>
+          <w:szCs w:val="28"/>
+        </w:rPr>
+        <w:t xml:space="preserve"> </w:t>
+      </w:r>
+    </w:p>
+    <w:p>
+      <w:pPr>
+        <w:pStyle w:val="NormalWeb"/>
+        <w:rPr>
+          <w:rFonts w:ascii="Microsoft YaHei" w:eastAsia="Microsoft YaHei" w:hAnsi="Microsoft YaHei" w:hint="eastAsia"/>
+        </w:rPr>
+      </w:pPr>
+      <w:r>
+        <w:rPr>
+          <w:rFonts w:ascii="Microsoft YaHei" w:eastAsia="Microsoft YaHei" w:hAnsi="Microsoft YaHei" w:cs="MS Mincho" w:hint="eastAsia"/>
+          <w:color w:val="333333"/>
+          <w:sz w:val="28"/>
+          <w:szCs w:val="28"/>
+        </w:rPr>
+        <w:t>如果</w:t>
+      </w:r>
+      <w:r>
+        <w:rPr>
+          <w:rFonts w:ascii="Microsoft YaHei" w:eastAsia="Microsoft YaHei" w:hAnsi="Microsoft YaHei" w:cs="Yu Gothic" w:hint="eastAsia"/>
+          <w:color w:val="333333"/>
+          <w:sz w:val="28"/>
+          <w:szCs w:val="28"/>
+        </w:rPr>
+        <w:t>类型不确定的</w:t>
+      </w:r>
+      <w:r>
+        <w:rPr>
+          <w:rFonts w:ascii="Microsoft YaHei" w:eastAsia="Microsoft YaHei" w:hAnsi="Microsoft YaHei" w:cs="Microsoft YaHei" w:hint="eastAsia"/>
+          <w:color w:val="333333"/>
+          <w:sz w:val="28"/>
+          <w:szCs w:val="28"/>
+        </w:rPr>
+        <w:t>话请用通配符</w:t>
+      </w:r>
+    </w:p>
+    <w:p>
+      <w:pPr>
+        <w:spacing w:before="100" w:beforeAutospacing="1" w:after="100" w:afterAutospacing="1" w:line="240" w:lineRule="auto"/>
+        <w:rPr>
+          <w:rFonts w:ascii="Times New Roman" w:eastAsia="Times New Roman" w:hAnsi="Times New Roman" w:cs="Times New Roman"/>
+          <w:sz w:val="24"/>
+          <w:szCs w:val="24"/>
+        </w:rPr>
+      </w:pPr>
+      <w:r>
+        <w:rPr>
+          <w:rFonts w:ascii="Georgia" w:eastAsia="Times New Roman" w:hAnsi="Georgia" w:cs="Times New Roman"/>
+          <w:color w:val="333333"/>
+          <w:sz w:val="28"/>
+          <w:szCs w:val="28"/>
+        </w:rPr>
+        <w:t xml:space="preserve">You might be tempted to use a raw type for a collection whose element type is unknown and doesn’t matter. For example, suppose you want to write a </w:t>
+      </w:r>
+      <w:r>
+        <w:rPr>
+          <w:rFonts w:ascii="Georgia" w:eastAsia="Times New Roman" w:hAnsi="Georgia" w:cs="Times New Roman"/>
+          <w:color w:val="333333"/>
+          <w:sz w:val="28"/>
+          <w:szCs w:val="28"/>
+        </w:rPr>
+        <w:lastRenderedPageBreak/>
+        <w:t xml:space="preserve">method that takes two sets and returns the number of elements they have in common. </w:t>
+      </w:r>
+    </w:p>
+    <w:p>
+      <w:pPr>
+        <w:spacing w:before="100" w:beforeAutospacing="1" w:after="100" w:afterAutospacing="1" w:line="240" w:lineRule="auto"/>
+        <w:rPr>
+          <w:rFonts w:ascii="Times New Roman" w:eastAsia="Times New Roman" w:hAnsi="Times New Roman" w:cs="Times New Roman"/>
+          <w:sz w:val="24"/>
+          <w:szCs w:val="24"/>
+        </w:rPr>
+      </w:pPr>
+    </w:p>
+    <w:p>
+      <w:pPr>
+        <w:shd w:val="clear" w:color="auto" w:fill="FFFFFF"/>
+        <w:tabs>
+          <w:tab w:val="left" w:pos="916"/>
+          <w:tab w:val="left" w:pos="1832"/>
+          <w:tab w:val="left" w:pos="2748"/>
+          <w:tab w:val="left" w:pos="3664"/>
+          <w:tab w:val="left" w:pos="4580"/>
+          <w:tab w:val="left" w:pos="5496"/>
+          <w:tab w:val="left" w:pos="6412"/>
+          <w:tab w:val="left" w:pos="7328"/>
+          <w:tab w:val="left" w:pos="8244"/>
+          <w:tab w:val="left" w:pos="9160"/>
+          <w:tab w:val="left" w:pos="10076"/>
+          <w:tab w:val="left" w:pos="10992"/>
+          <w:tab w:val="left" w:pos="11908"/>
+          <w:tab w:val="left" w:pos="12824"/>
+          <w:tab w:val="left" w:pos="13740"/>
+          <w:tab w:val="left" w:pos="14656"/>
+        </w:tabs>
+        <w:spacing w:after="0" w:line="240" w:lineRule="auto"/>
+        <w:rPr>
+          <w:rFonts w:ascii="Menlo" w:eastAsia="Times New Roman" w:hAnsi="Menlo" w:cs="Menlo"/>
+          <w:color w:val="000000"/>
+          <w:sz w:val="18"/>
+          <w:szCs w:val="18"/>
+        </w:rPr>
+      </w:pPr>
+      <w:r>
+        <w:rPr>
+          <w:rFonts w:ascii="Menlo" w:eastAsia="Times New Roman" w:hAnsi="Menlo" w:cs="Menlo"/>
+          <w:i/>
+          <w:iCs/>
+          <w:color w:val="808080"/>
+          <w:sz w:val="18"/>
+          <w:szCs w:val="18"/>
+        </w:rPr>
+        <w:t>// Use of raw type for unknown element type - don't do this!</w:t>
+      </w:r>
+      <w:r>
+        <w:rPr>
+          <w:rFonts w:ascii="Menlo" w:eastAsia="Times New Roman" w:hAnsi="Menlo" w:cs="Menlo"/>
+          <w:i/>
+          <w:iCs/>
+          <w:color w:val="808080"/>
+          <w:sz w:val="18"/>
+          <w:szCs w:val="18"/>
+        </w:rPr>
+        <w:br/>
+      </w:r>
+      <w:r>
+        <w:rPr>
+          <w:rFonts w:ascii="Menlo" w:eastAsia="Times New Roman" w:hAnsi="Menlo" w:cs="Menlo"/>
+          <w:b/>
+          <w:bCs/>
+          <w:color w:val="000080"/>
+          <w:sz w:val="18"/>
+          <w:szCs w:val="18"/>
+        </w:rPr>
+        <w:t xml:space="preserve">static </w:t>
+      </w:r>
+      <w:proofErr w:type="spellStart"/>
+      <w:r>
+        <w:rPr>
+          <w:rFonts w:ascii="Menlo" w:eastAsia="Times New Roman" w:hAnsi="Menlo" w:cs="Menlo"/>
+          <w:b/>
+          <w:bCs/>
+          <w:color w:val="000080"/>
+          <w:sz w:val="18"/>
+          <w:szCs w:val="18"/>
+        </w:rPr>
+        <w:t>int</w:t>
+      </w:r>
+      <w:proofErr w:type="spellEnd"/>
+      <w:r>
+        <w:rPr>
+          <w:rFonts w:ascii="Menlo" w:eastAsia="Times New Roman" w:hAnsi="Menlo" w:cs="Menlo"/>
+          <w:b/>
+          <w:bCs/>
+          <w:color w:val="000080"/>
+          <w:sz w:val="18"/>
+          <w:szCs w:val="18"/>
+        </w:rPr>
+        <w:t xml:space="preserve"> </w:t>
+      </w:r>
+      <w:proofErr w:type="spellStart"/>
+      <w:proofErr w:type="gramStart"/>
+      <w:r>
+        <w:rPr>
+          <w:rFonts w:ascii="Menlo" w:eastAsia="Times New Roman" w:hAnsi="Menlo" w:cs="Menlo"/>
+          <w:color w:val="000000"/>
+          <w:sz w:val="18"/>
+          <w:szCs w:val="18"/>
+        </w:rPr>
+        <w:t>numElementsInCommon</w:t>
+      </w:r>
+      <w:proofErr w:type="spellEnd"/>
+      <w:r>
+        <w:rPr>
+          <w:rFonts w:ascii="Menlo" w:eastAsia="Times New Roman" w:hAnsi="Menlo" w:cs="Menlo"/>
+          <w:color w:val="000000"/>
+          <w:sz w:val="18"/>
+          <w:szCs w:val="18"/>
+        </w:rPr>
+        <w:t>(</w:t>
+      </w:r>
+      <w:proofErr w:type="gramEnd"/>
+      <w:r>
+        <w:rPr>
+          <w:rFonts w:ascii="Menlo" w:eastAsia="Times New Roman" w:hAnsi="Menlo" w:cs="Menlo"/>
+          <w:color w:val="000000"/>
+          <w:sz w:val="18"/>
+          <w:szCs w:val="18"/>
+        </w:rPr>
+        <w:t>Set s1, Set s2) {</w:t>
+      </w:r>
+      <w:r>
+        <w:rPr>
+          <w:rFonts w:ascii="Menlo" w:eastAsia="Times New Roman" w:hAnsi="Menlo" w:cs="Menlo"/>
+          <w:color w:val="000000"/>
+          <w:sz w:val="18"/>
+          <w:szCs w:val="18"/>
+        </w:rPr>
+        <w:br/>
+        <w:t xml:space="preserve">    </w:t>
+      </w:r>
+      <w:proofErr w:type="spellStart"/>
+      <w:r>
+        <w:rPr>
+          <w:rFonts w:ascii="Menlo" w:eastAsia="Times New Roman" w:hAnsi="Menlo" w:cs="Menlo"/>
+          <w:b/>
+          <w:bCs/>
+          <w:color w:val="000080"/>
+          <w:sz w:val="18"/>
+          <w:szCs w:val="18"/>
+        </w:rPr>
+        <w:t>int</w:t>
+      </w:r>
+      <w:proofErr w:type="spellEnd"/>
+      <w:r>
+        <w:rPr>
+          <w:rFonts w:ascii="Menlo" w:eastAsia="Times New Roman" w:hAnsi="Menlo" w:cs="Menlo"/>
+          <w:b/>
+          <w:bCs/>
+          <w:color w:val="000080"/>
+          <w:sz w:val="18"/>
+          <w:szCs w:val="18"/>
+        </w:rPr>
+        <w:t xml:space="preserve"> </w:t>
+      </w:r>
+      <w:r>
+        <w:rPr>
+          <w:rFonts w:ascii="Menlo" w:eastAsia="Times New Roman" w:hAnsi="Menlo" w:cs="Menlo"/>
+          <w:color w:val="000000"/>
+          <w:sz w:val="18"/>
+          <w:szCs w:val="18"/>
+        </w:rPr>
+        <w:t xml:space="preserve">result = </w:t>
+      </w:r>
+      <w:r>
+        <w:rPr>
+          <w:rFonts w:ascii="Menlo" w:eastAsia="Times New Roman" w:hAnsi="Menlo" w:cs="Menlo"/>
+          <w:color w:val="0000FF"/>
+          <w:sz w:val="18"/>
+          <w:szCs w:val="18"/>
+        </w:rPr>
+        <w:t>0</w:t>
+      </w:r>
+      <w:r>
+        <w:rPr>
+          <w:rFonts w:ascii="Menlo" w:eastAsia="Times New Roman" w:hAnsi="Menlo" w:cs="Menlo"/>
+          <w:color w:val="000000"/>
+          <w:sz w:val="18"/>
+          <w:szCs w:val="18"/>
+        </w:rPr>
+        <w:t>;</w:t>
+      </w:r>
+      <w:r>
+        <w:rPr>
+          <w:rFonts w:ascii="Menlo" w:eastAsia="Times New Roman" w:hAnsi="Menlo" w:cs="Menlo"/>
+          <w:color w:val="000000"/>
+          <w:sz w:val="18"/>
+          <w:szCs w:val="18"/>
+        </w:rPr>
+        <w:br/>
+        <w:t xml:space="preserve">    </w:t>
+      </w:r>
+      <w:r>
+        <w:rPr>
+          <w:rFonts w:ascii="Menlo" w:eastAsia="Times New Roman" w:hAnsi="Menlo" w:cs="Menlo"/>
+          <w:b/>
+          <w:bCs/>
+          <w:color w:val="000080"/>
+          <w:sz w:val="18"/>
+          <w:szCs w:val="18"/>
+        </w:rPr>
+        <w:t xml:space="preserve">for </w:t>
+      </w:r>
+      <w:r>
+        <w:rPr>
+          <w:rFonts w:ascii="Menlo" w:eastAsia="Times New Roman" w:hAnsi="Menlo" w:cs="Menlo"/>
+          <w:color w:val="000000"/>
+          <w:sz w:val="18"/>
+          <w:szCs w:val="18"/>
+        </w:rPr>
+        <w:t>(Object o1 : s1)</w:t>
+      </w:r>
+      <w:r>
+        <w:rPr>
+          <w:rFonts w:ascii="Menlo" w:eastAsia="Times New Roman" w:hAnsi="Menlo" w:cs="Menlo"/>
+          <w:color w:val="000000"/>
+          <w:sz w:val="18"/>
+          <w:szCs w:val="18"/>
+        </w:rPr>
+        <w:br/>
+        <w:t xml:space="preserve">        </w:t>
+      </w:r>
+      <w:r>
+        <w:rPr>
+          <w:rFonts w:ascii="Menlo" w:eastAsia="Times New Roman" w:hAnsi="Menlo" w:cs="Menlo"/>
+          <w:b/>
+          <w:bCs/>
+          <w:color w:val="000080"/>
+          <w:sz w:val="18"/>
+          <w:szCs w:val="18"/>
+        </w:rPr>
+        <w:t xml:space="preserve">if </w:t>
+      </w:r>
+      <w:r>
+        <w:rPr>
+          <w:rFonts w:ascii="Menlo" w:eastAsia="Times New Roman" w:hAnsi="Menlo" w:cs="Menlo"/>
+          <w:color w:val="000000"/>
+          <w:sz w:val="18"/>
+          <w:szCs w:val="18"/>
+        </w:rPr>
+        <w:t>(s2.contains(o1)) result++;</w:t>
+      </w:r>
+      <w:r>
+        <w:rPr>
+          <w:rFonts w:ascii="Menlo" w:eastAsia="Times New Roman" w:hAnsi="Menlo" w:cs="Menlo"/>
+          <w:color w:val="000000"/>
+          <w:sz w:val="18"/>
+          <w:szCs w:val="18"/>
+        </w:rPr>
+        <w:br/>
+        <w:t xml:space="preserve">    </w:t>
+      </w:r>
+      <w:r>
+        <w:rPr>
+          <w:rFonts w:ascii="Menlo" w:eastAsia="Times New Roman" w:hAnsi="Menlo" w:cs="Menlo"/>
+          <w:b/>
+          <w:bCs/>
+          <w:color w:val="000080"/>
+          <w:sz w:val="18"/>
+          <w:szCs w:val="18"/>
+        </w:rPr>
+        <w:t xml:space="preserve">return </w:t>
+      </w:r>
+      <w:r>
+        <w:rPr>
+          <w:rFonts w:ascii="Menlo" w:eastAsia="Times New Roman" w:hAnsi="Menlo" w:cs="Menlo"/>
+          <w:color w:val="000000"/>
+          <w:sz w:val="18"/>
+          <w:szCs w:val="18"/>
+        </w:rPr>
+        <w:t xml:space="preserve">result; </w:t>
+      </w:r>
+      <w:r>
+        <w:rPr>
+          <w:rFonts w:ascii="Menlo" w:eastAsia="Times New Roman" w:hAnsi="Menlo" w:cs="Menlo"/>
+          <w:color w:val="000000"/>
+          <w:sz w:val="18"/>
+          <w:szCs w:val="18"/>
+        </w:rPr>
+        <w:br/>
+        <w:t>}</w:t>
+      </w:r>
+    </w:p>
+    <w:p>
+      <w:pPr>
+        <w:rPr>
+          <w:rFonts w:eastAsia="Microsoft YaHei"/>
+        </w:rPr>
+      </w:pPr>
+    </w:p>
+    <w:p>
+      <w:pPr>
+        <w:rPr>
+          <w:rFonts w:eastAsia="Microsoft YaHei"/>
+        </w:rPr>
+      </w:pPr>
+    </w:p>
+    <w:p>
+      <w:pPr>
+        <w:shd w:val="clear" w:color="auto" w:fill="FFFFFF"/>
+        <w:tabs>
+          <w:tab w:val="left" w:pos="916"/>
+          <w:tab w:val="left" w:pos="1832"/>
+          <w:tab w:val="left" w:pos="2748"/>
+          <w:tab w:val="left" w:pos="3664"/>
+          <w:tab w:val="left" w:pos="4580"/>
+          <w:tab w:val="left" w:pos="5496"/>
+          <w:tab w:val="left" w:pos="6412"/>
+          <w:tab w:val="left" w:pos="7328"/>
+          <w:tab w:val="left" w:pos="8244"/>
+          <w:tab w:val="left" w:pos="9160"/>
+          <w:tab w:val="left" w:pos="10076"/>
+          <w:tab w:val="left" w:pos="10992"/>
+          <w:tab w:val="left" w:pos="11908"/>
+          <w:tab w:val="left" w:pos="12824"/>
+          <w:tab w:val="left" w:pos="13740"/>
+          <w:tab w:val="left" w:pos="14656"/>
+        </w:tabs>
+        <w:spacing w:after="0" w:line="240" w:lineRule="auto"/>
+        <w:rPr>
+          <w:rFonts w:ascii="Menlo" w:eastAsia="Times New Roman" w:hAnsi="Menlo" w:cs="Menlo"/>
+          <w:color w:val="000000"/>
+          <w:sz w:val="18"/>
+          <w:szCs w:val="18"/>
+        </w:rPr>
+      </w:pPr>
+      <w:r>
+        <w:rPr>
+          <w:rFonts w:ascii="Menlo" w:eastAsia="Times New Roman" w:hAnsi="Menlo" w:cs="Menlo"/>
+          <w:i/>
+          <w:iCs/>
+          <w:color w:val="808080"/>
+          <w:sz w:val="18"/>
+          <w:szCs w:val="18"/>
+        </w:rPr>
+        <w:t xml:space="preserve">// Uses unbounded wildcard type - </w:t>
+      </w:r>
+      <w:proofErr w:type="spellStart"/>
+      <w:r>
+        <w:rPr>
+          <w:rFonts w:ascii="Menlo" w:eastAsia="Times New Roman" w:hAnsi="Menlo" w:cs="Menlo"/>
+          <w:i/>
+          <w:iCs/>
+          <w:color w:val="808080"/>
+          <w:sz w:val="18"/>
+          <w:szCs w:val="18"/>
+        </w:rPr>
+        <w:t>typesafe</w:t>
+      </w:r>
+      <w:proofErr w:type="spellEnd"/>
+      <w:r>
+        <w:rPr>
+          <w:rFonts w:ascii="Menlo" w:eastAsia="Times New Roman" w:hAnsi="Menlo" w:cs="Menlo"/>
+          <w:i/>
+          <w:iCs/>
+          <w:color w:val="808080"/>
+          <w:sz w:val="18"/>
+          <w:szCs w:val="18"/>
+        </w:rPr>
+        <w:t xml:space="preserve"> and flexible </w:t>
+      </w:r>
+      <w:r>
+        <w:rPr>
+          <w:rFonts w:ascii="Menlo" w:eastAsia="Times New Roman" w:hAnsi="Menlo" w:cs="Menlo"/>
+          <w:i/>
+          <w:iCs/>
+          <w:color w:val="808080"/>
+          <w:sz w:val="18"/>
+          <w:szCs w:val="18"/>
+        </w:rPr>
+        <w:br/>
+      </w:r>
+      <w:r>
+        <w:rPr>
+          <w:rFonts w:ascii="Menlo" w:eastAsia="Times New Roman" w:hAnsi="Menlo" w:cs="Menlo"/>
+          <w:b/>
+          <w:bCs/>
+          <w:color w:val="000080"/>
+          <w:sz w:val="18"/>
+          <w:szCs w:val="18"/>
+        </w:rPr>
+        <w:t xml:space="preserve">static </w:t>
+      </w:r>
+      <w:proofErr w:type="spellStart"/>
+      <w:r>
+        <w:rPr>
+          <w:rFonts w:ascii="Menlo" w:eastAsia="Times New Roman" w:hAnsi="Menlo" w:cs="Menlo"/>
+          <w:b/>
+          <w:bCs/>
+          <w:color w:val="000080"/>
+          <w:sz w:val="18"/>
+          <w:szCs w:val="18"/>
+        </w:rPr>
+        <w:t>int</w:t>
+      </w:r>
+      <w:proofErr w:type="spellEnd"/>
+      <w:r>
+        <w:rPr>
+          <w:rFonts w:ascii="Menlo" w:eastAsia="Times New Roman" w:hAnsi="Menlo" w:cs="Menlo"/>
+          <w:b/>
+          <w:bCs/>
+          <w:color w:val="000080"/>
+          <w:sz w:val="18"/>
+          <w:szCs w:val="18"/>
+        </w:rPr>
+        <w:t xml:space="preserve"> </w:t>
+      </w:r>
+      <w:proofErr w:type="spellStart"/>
+      <w:proofErr w:type="gramStart"/>
+      <w:r>
+        <w:rPr>
+          <w:rFonts w:ascii="Menlo" w:eastAsia="Times New Roman" w:hAnsi="Menlo" w:cs="Menlo"/>
+          <w:color w:val="000000"/>
+          <w:sz w:val="18"/>
+          <w:szCs w:val="18"/>
+        </w:rPr>
+        <w:t>numElementsInCommon</w:t>
+      </w:r>
+      <w:proofErr w:type="spellEnd"/>
+      <w:r>
+        <w:rPr>
+          <w:rFonts w:ascii="Menlo" w:eastAsia="Times New Roman" w:hAnsi="Menlo" w:cs="Menlo"/>
+          <w:color w:val="000000"/>
+          <w:sz w:val="18"/>
+          <w:szCs w:val="18"/>
+        </w:rPr>
+        <w:t>(</w:t>
+      </w:r>
+      <w:proofErr w:type="gramEnd"/>
+      <w:r>
+        <w:rPr>
+          <w:rFonts w:ascii="Menlo" w:eastAsia="Times New Roman" w:hAnsi="Menlo" w:cs="Menlo"/>
+          <w:color w:val="000000"/>
+          <w:sz w:val="18"/>
+          <w:szCs w:val="18"/>
+        </w:rPr>
+        <w:t>Set&lt;?&gt; s1, Set&lt;?&gt; s2) { ... }</w:t>
+      </w:r>
+    </w:p>
+    <w:p>
+      <w:pPr>
+        <w:rPr>
+          <w:rFonts w:eastAsia="Microsoft YaHei"/>
+        </w:rPr>
+      </w:pPr>
+    </w:p>
+    <w:p>
+      <w:pPr>
+        <w:spacing w:before="100" w:beforeAutospacing="1" w:after="100" w:afterAutospacing="1" w:line="240" w:lineRule="auto"/>
+        <w:rPr>
+          <w:rFonts w:ascii="Times New Roman" w:eastAsia="Times New Roman" w:hAnsi="Times New Roman" w:cs="Times New Roman"/>
+          <w:sz w:val="24"/>
+          <w:szCs w:val="24"/>
+        </w:rPr>
+      </w:pPr>
+      <w:r>
+        <w:rPr>
+          <w:rFonts w:ascii="Georgia" w:eastAsia="Times New Roman" w:hAnsi="Georgia" w:cs="Times New Roman"/>
+          <w:b/>
+          <w:bCs/>
+          <w:color w:val="333333"/>
+          <w:sz w:val="28"/>
+          <w:szCs w:val="28"/>
+        </w:rPr>
+        <w:t xml:space="preserve">you can’t put any element (other than </w:t>
+      </w:r>
+      <w:r>
+        <w:rPr>
+          <w:rFonts w:ascii="CourierNewPS" w:eastAsia="Times New Roman" w:hAnsi="CourierNewPS" w:cs="Times New Roman"/>
+          <w:b/>
+          <w:bCs/>
+          <w:color w:val="333333"/>
+          <w:sz w:val="20"/>
+          <w:szCs w:val="20"/>
+        </w:rPr>
+        <w:t>null</w:t>
+      </w:r>
+      <w:r>
+        <w:rPr>
+          <w:rFonts w:ascii="Georgia" w:eastAsia="Times New Roman" w:hAnsi="Georgia" w:cs="Times New Roman"/>
+          <w:b/>
+          <w:bCs/>
+          <w:color w:val="333333"/>
+          <w:sz w:val="28"/>
+          <w:szCs w:val="28"/>
+        </w:rPr>
+        <w:t>) into</w:t>
+      </w:r>
+      <w:r>
+        <w:rPr>
+          <w:rFonts w:ascii="Georgia" w:eastAsia="Times New Roman" w:hAnsi="Georgia" w:cs="Times New Roman"/>
+          <w:b/>
+          <w:bCs/>
+          <w:color w:val="333333"/>
+          <w:sz w:val="28"/>
+          <w:szCs w:val="28"/>
+        </w:rPr>
+        <w:t xml:space="preserve"> </w:t>
+      </w:r>
+      <w:r>
+        <w:rPr>
+          <w:rFonts w:ascii="Georgia" w:eastAsia="Times New Roman" w:hAnsi="Georgia" w:cs="Times New Roman"/>
+          <w:b/>
+          <w:bCs/>
+          <w:color w:val="333333"/>
+          <w:sz w:val="28"/>
+          <w:szCs w:val="28"/>
+        </w:rPr>
+        <w:t xml:space="preserve">a </w:t>
+      </w:r>
+      <w:r>
+        <w:rPr>
+          <w:rFonts w:ascii="CourierNewPS" w:eastAsia="Times New Roman" w:hAnsi="CourierNewPS" w:cs="Times New Roman"/>
+          <w:b/>
+          <w:bCs/>
+          <w:color w:val="333333"/>
+          <w:sz w:val="20"/>
+          <w:szCs w:val="20"/>
+        </w:rPr>
+        <w:t>Collection&lt;?&gt;</w:t>
+      </w:r>
+      <w:r>
+        <w:rPr>
+          <w:rFonts w:ascii="Georgia" w:eastAsia="Times New Roman" w:hAnsi="Georgia" w:cs="Times New Roman"/>
+          <w:b/>
+          <w:bCs/>
+          <w:color w:val="333333"/>
+          <w:sz w:val="28"/>
+          <w:szCs w:val="28"/>
+        </w:rPr>
+        <w:t xml:space="preserve">. </w:t>
+      </w:r>
+    </w:p>
+    <w:p>
+      <w:pPr>
+        <w:spacing w:before="100" w:beforeAutospacing="1" w:after="100" w:afterAutospacing="1" w:line="240" w:lineRule="auto"/>
+        <w:rPr>
+          <w:rFonts w:ascii="Times New Roman" w:eastAsia="Times New Roman" w:hAnsi="Times New Roman" w:cs="Times New Roman"/>
+          <w:sz w:val="24"/>
+          <w:szCs w:val="24"/>
+        </w:rPr>
+      </w:pPr>
+      <w:r>
+        <w:rPr>
+          <w:rFonts w:ascii="Georgia" w:eastAsia="Times New Roman" w:hAnsi="Georgia" w:cs="Times New Roman"/>
+          <w:b/>
+          <w:bCs/>
+          <w:color w:val="333333"/>
+          <w:sz w:val="28"/>
+          <w:szCs w:val="28"/>
+        </w:rPr>
+        <w:t xml:space="preserve">You must use raw types in class literals. </w:t>
+      </w:r>
+    </w:p>
+    <w:p>
+      <w:pPr>
+        <w:spacing w:before="100" w:beforeAutospacing="1" w:after="100" w:afterAutospacing="1" w:line="240" w:lineRule="auto"/>
+        <w:rPr>
+          <w:rFonts w:ascii="Times New Roman" w:eastAsia="Times New Roman" w:hAnsi="Times New Roman" w:cs="Times New Roman"/>
+          <w:sz w:val="24"/>
+          <w:szCs w:val="24"/>
+        </w:rPr>
+      </w:pPr>
+      <w:r>
+        <w:rPr>
+          <w:rFonts w:ascii="Georgia" w:eastAsia="Times New Roman" w:hAnsi="Georgia" w:cs="Times New Roman"/>
+          <w:color w:val="333333"/>
+          <w:sz w:val="28"/>
+          <w:szCs w:val="28"/>
+        </w:rPr>
+        <w:t xml:space="preserve">In other words, </w:t>
+      </w:r>
+      <w:proofErr w:type="spellStart"/>
+      <w:r>
+        <w:rPr>
+          <w:rFonts w:ascii="CourierNewPSMT" w:eastAsia="Times New Roman" w:hAnsi="CourierNewPSMT" w:cs="CourierNewPSMT"/>
+          <w:color w:val="333333"/>
+          <w:sz w:val="20"/>
+          <w:szCs w:val="20"/>
+        </w:rPr>
+        <w:t>List.class</w:t>
+      </w:r>
+      <w:proofErr w:type="spellEnd"/>
+      <w:r>
+        <w:rPr>
+          <w:rFonts w:ascii="Georgia" w:eastAsia="Times New Roman" w:hAnsi="Georgia" w:cs="Times New Roman"/>
+          <w:color w:val="333333"/>
+          <w:sz w:val="28"/>
+          <w:szCs w:val="28"/>
+        </w:rPr>
+        <w:t xml:space="preserve">, </w:t>
+      </w:r>
+      <w:proofErr w:type="gramStart"/>
+      <w:r>
+        <w:rPr>
+          <w:rFonts w:ascii="CourierNewPSMT" w:eastAsia="Times New Roman" w:hAnsi="CourierNewPSMT" w:cs="CourierNewPSMT"/>
+          <w:color w:val="333333"/>
+          <w:sz w:val="20"/>
+          <w:szCs w:val="20"/>
+        </w:rPr>
+        <w:t>String[</w:t>
+      </w:r>
+      <w:proofErr w:type="gramEnd"/>
+      <w:r>
+        <w:rPr>
+          <w:rFonts w:ascii="CourierNewPSMT" w:eastAsia="Times New Roman" w:hAnsi="CourierNewPSMT" w:cs="CourierNewPSMT"/>
+          <w:color w:val="333333"/>
+          <w:sz w:val="20"/>
+          <w:szCs w:val="20"/>
+        </w:rPr>
+        <w:t>].class</w:t>
+      </w:r>
+      <w:r>
+        <w:rPr>
+          <w:rFonts w:ascii="Georgia" w:eastAsia="Times New Roman" w:hAnsi="Georgia" w:cs="Times New Roman"/>
+          <w:color w:val="333333"/>
+          <w:sz w:val="28"/>
+          <w:szCs w:val="28"/>
+        </w:rPr>
+        <w:t xml:space="preserve">, and </w:t>
+      </w:r>
+      <w:proofErr w:type="spellStart"/>
+      <w:r>
+        <w:rPr>
+          <w:rFonts w:ascii="CourierNewPSMT" w:eastAsia="Times New Roman" w:hAnsi="CourierNewPSMT" w:cs="CourierNewPSMT"/>
+          <w:color w:val="333333"/>
+          <w:sz w:val="20"/>
+          <w:szCs w:val="20"/>
+        </w:rPr>
+        <w:t>int.class</w:t>
+      </w:r>
+      <w:proofErr w:type="spellEnd"/>
+      <w:r>
+        <w:rPr>
+          <w:rFonts w:ascii="CourierNewPSMT" w:eastAsia="Times New Roman" w:hAnsi="CourierNewPSMT" w:cs="CourierNewPSMT"/>
+          <w:color w:val="333333"/>
+          <w:sz w:val="20"/>
+          <w:szCs w:val="20"/>
+        </w:rPr>
+        <w:t xml:space="preserve"> </w:t>
+      </w:r>
+      <w:r>
+        <w:rPr>
+          <w:rFonts w:ascii="Georgia" w:eastAsia="Times New Roman" w:hAnsi="Georgia" w:cs="Times New Roman"/>
+          <w:color w:val="333333"/>
+          <w:sz w:val="28"/>
+          <w:szCs w:val="28"/>
+        </w:rPr>
+        <w:t xml:space="preserve">are all legal, but </w:t>
+      </w:r>
+      <w:r>
+        <w:rPr>
+          <w:rFonts w:ascii="CourierNewPSMT" w:eastAsia="Times New Roman" w:hAnsi="CourierNewPSMT" w:cs="CourierNewPSMT"/>
+          <w:color w:val="333333"/>
+          <w:sz w:val="20"/>
+          <w:szCs w:val="20"/>
+        </w:rPr>
+        <w:t xml:space="preserve">List&lt;String&gt;.class </w:t>
+      </w:r>
+      <w:r>
+        <w:rPr>
+          <w:rFonts w:ascii="Georgia" w:eastAsia="Times New Roman" w:hAnsi="Georgia" w:cs="Times New Roman"/>
+          <w:color w:val="333333"/>
+          <w:sz w:val="28"/>
+          <w:szCs w:val="28"/>
+        </w:rPr>
+        <w:t xml:space="preserve">and </w:t>
+      </w:r>
+      <w:r>
+        <w:rPr>
+          <w:rFonts w:ascii="CourierNewPSMT" w:eastAsia="Times New Roman" w:hAnsi="CourierNewPSMT" w:cs="CourierNewPSMT"/>
+          <w:color w:val="333333"/>
+          <w:sz w:val="20"/>
+          <w:szCs w:val="20"/>
+        </w:rPr>
+        <w:t>List&lt;?&gt;.</w:t>
+      </w:r>
+      <w:proofErr w:type="spellStart"/>
+      <w:r>
+        <w:rPr>
+          <w:rFonts w:ascii="CourierNewPSMT" w:eastAsia="Times New Roman" w:hAnsi="CourierNewPSMT" w:cs="CourierNewPSMT"/>
+          <w:color w:val="333333"/>
+          <w:sz w:val="20"/>
+          <w:szCs w:val="20"/>
+        </w:rPr>
+        <w:t>class</w:t>
+      </w:r>
+      <w:r>
+        <w:rPr>
+          <w:rFonts w:ascii="Georgia" w:eastAsia="Times New Roman" w:hAnsi="Georgia" w:cs="Times New Roman"/>
+          <w:color w:val="333333"/>
+          <w:sz w:val="28"/>
+          <w:szCs w:val="28"/>
+        </w:rPr>
+        <w:t>are</w:t>
+      </w:r>
+      <w:proofErr w:type="spellEnd"/>
+      <w:r>
+        <w:rPr>
+          <w:rFonts w:ascii="Georgia" w:eastAsia="Times New Roman" w:hAnsi="Georgia" w:cs="Times New Roman"/>
+          <w:color w:val="333333"/>
+          <w:sz w:val="28"/>
+          <w:szCs w:val="28"/>
+        </w:rPr>
+        <w:t xml:space="preserve"> not. </w:t>
+      </w:r>
+    </w:p>
+    <w:p>
+      <w:pPr>
+        <w:spacing w:before="100" w:beforeAutospacing="1" w:after="100" w:afterAutospacing="1" w:line="240" w:lineRule="auto"/>
+        <w:rPr>
+          <w:rFonts w:ascii="Times New Roman" w:eastAsia="Times New Roman" w:hAnsi="Times New Roman" w:cs="Times New Roman"/>
+          <w:sz w:val="24"/>
+          <w:szCs w:val="24"/>
+        </w:rPr>
+      </w:pPr>
+      <w:r>
+        <w:rPr>
+          <w:rFonts w:ascii="Georgia" w:eastAsia="Times New Roman" w:hAnsi="Georgia" w:cs="Times New Roman"/>
+          <w:b/>
+          <w:bCs/>
+          <w:color w:val="333333"/>
+          <w:sz w:val="28"/>
+          <w:szCs w:val="28"/>
+        </w:rPr>
+        <w:t xml:space="preserve">This is the preferred way to use the </w:t>
+      </w:r>
+      <w:proofErr w:type="spellStart"/>
+      <w:r>
+        <w:rPr>
+          <w:rFonts w:ascii="CourierNewPS" w:eastAsia="Times New Roman" w:hAnsi="CourierNewPS" w:cs="Times New Roman"/>
+          <w:b/>
+          <w:bCs/>
+          <w:color w:val="333333"/>
+          <w:sz w:val="20"/>
+          <w:szCs w:val="20"/>
+        </w:rPr>
+        <w:t>instanceof</w:t>
+      </w:r>
+      <w:proofErr w:type="spellEnd"/>
+      <w:r>
+        <w:rPr>
+          <w:rFonts w:ascii="CourierNewPS" w:eastAsia="Times New Roman" w:hAnsi="CourierNewPS" w:cs="Times New Roman"/>
+          <w:b/>
+          <w:bCs/>
+          <w:color w:val="333333"/>
+          <w:sz w:val="20"/>
+          <w:szCs w:val="20"/>
+        </w:rPr>
+        <w:t xml:space="preserve"> </w:t>
+      </w:r>
+      <w:r>
+        <w:rPr>
+          <w:rFonts w:ascii="Georgia" w:eastAsia="Times New Roman" w:hAnsi="Georgia" w:cs="Times New Roman"/>
+          <w:b/>
+          <w:bCs/>
+          <w:color w:val="333333"/>
+          <w:sz w:val="28"/>
+          <w:szCs w:val="28"/>
+        </w:rPr>
+        <w:t xml:space="preserve">operator with generic types: </w:t>
+      </w:r>
+    </w:p>
+    <w:p>
+      <w:pPr>
+        <w:shd w:val="clear" w:color="auto" w:fill="FFFFFF"/>
+        <w:tabs>
+          <w:tab w:val="left" w:pos="916"/>
+          <w:tab w:val="left" w:pos="1832"/>
+          <w:tab w:val="left" w:pos="2748"/>
+          <w:tab w:val="left" w:pos="3664"/>
+          <w:tab w:val="left" w:pos="4580"/>
+          <w:tab w:val="left" w:pos="5496"/>
+          <w:tab w:val="left" w:pos="6412"/>
+          <w:tab w:val="left" w:pos="7328"/>
+          <w:tab w:val="left" w:pos="8244"/>
+          <w:tab w:val="left" w:pos="9160"/>
+          <w:tab w:val="left" w:pos="10076"/>
+          <w:tab w:val="left" w:pos="10992"/>
+          <w:tab w:val="left" w:pos="11908"/>
+          <w:tab w:val="left" w:pos="12824"/>
+          <w:tab w:val="left" w:pos="13740"/>
+          <w:tab w:val="left" w:pos="14656"/>
+        </w:tabs>
+        <w:spacing w:after="0" w:line="240" w:lineRule="auto"/>
+        <w:rPr>
+          <w:rFonts w:ascii="Menlo" w:eastAsia="Times New Roman" w:hAnsi="Menlo" w:cs="Menlo"/>
+          <w:color w:val="000000"/>
+          <w:sz w:val="18"/>
+          <w:szCs w:val="18"/>
+        </w:rPr>
+      </w:pPr>
+      <w:r>
+        <w:rPr>
+          <w:rFonts w:ascii="Menlo" w:eastAsia="Times New Roman" w:hAnsi="Menlo" w:cs="Menlo"/>
+          <w:i/>
+          <w:iCs/>
+          <w:color w:val="808080"/>
+          <w:sz w:val="18"/>
+          <w:szCs w:val="18"/>
+        </w:rPr>
+        <w:t xml:space="preserve">// Legitimate use of raw type - </w:t>
+      </w:r>
+      <w:proofErr w:type="spellStart"/>
+      <w:r>
+        <w:rPr>
+          <w:rFonts w:ascii="Menlo" w:eastAsia="Times New Roman" w:hAnsi="Menlo" w:cs="Menlo"/>
+          <w:i/>
+          <w:iCs/>
+          <w:color w:val="808080"/>
+          <w:sz w:val="18"/>
+          <w:szCs w:val="18"/>
+        </w:rPr>
+        <w:t>instanceof</w:t>
+      </w:r>
+      <w:proofErr w:type="spellEnd"/>
+      <w:r>
+        <w:rPr>
+          <w:rFonts w:ascii="Menlo" w:eastAsia="Times New Roman" w:hAnsi="Menlo" w:cs="Menlo"/>
+          <w:i/>
+          <w:iCs/>
+          <w:color w:val="808080"/>
+          <w:sz w:val="18"/>
+          <w:szCs w:val="18"/>
+        </w:rPr>
+        <w:t xml:space="preserve"> operator </w:t>
+      </w:r>
+      <w:r>
+        <w:rPr>
+          <w:rFonts w:ascii="Menlo" w:eastAsia="Times New Roman" w:hAnsi="Menlo" w:cs="Menlo"/>
+          <w:i/>
+          <w:iCs/>
+          <w:color w:val="808080"/>
+          <w:sz w:val="18"/>
+          <w:szCs w:val="18"/>
+        </w:rPr>
+        <w:br/>
+        <w:t xml:space="preserve">    </w:t>
+      </w:r>
+      <w:r>
+        <w:rPr>
+          <w:rFonts w:ascii="Menlo" w:eastAsia="Times New Roman" w:hAnsi="Menlo" w:cs="Menlo"/>
+          <w:b/>
+          <w:bCs/>
+          <w:color w:val="000080"/>
+          <w:sz w:val="18"/>
+          <w:szCs w:val="18"/>
+        </w:rPr>
+        <w:t xml:space="preserve">if </w:t>
+      </w:r>
+      <w:r>
+        <w:rPr>
+          <w:rFonts w:ascii="Menlo" w:eastAsia="Times New Roman" w:hAnsi="Menlo" w:cs="Menlo"/>
+          <w:color w:val="000000"/>
+          <w:sz w:val="18"/>
+          <w:szCs w:val="18"/>
+        </w:rPr>
+        <w:t xml:space="preserve">(o </w:t>
+      </w:r>
+      <w:proofErr w:type="spellStart"/>
+      <w:r>
+        <w:rPr>
+          <w:rFonts w:ascii="Menlo" w:eastAsia="Times New Roman" w:hAnsi="Menlo" w:cs="Menlo"/>
+          <w:b/>
+          <w:bCs/>
+          <w:color w:val="000080"/>
+          <w:sz w:val="18"/>
+          <w:szCs w:val="18"/>
+        </w:rPr>
+        <w:t>instanceof</w:t>
+      </w:r>
+      <w:proofErr w:type="spellEnd"/>
+      <w:r>
+        <w:rPr>
+          <w:rFonts w:ascii="Menlo" w:eastAsia="Times New Roman" w:hAnsi="Menlo" w:cs="Menlo"/>
+          <w:b/>
+          <w:bCs/>
+          <w:color w:val="000080"/>
+          <w:sz w:val="18"/>
+          <w:szCs w:val="18"/>
+        </w:rPr>
+        <w:t xml:space="preserve"> </w:t>
+      </w:r>
+      <w:r>
+        <w:rPr>
+          <w:rFonts w:ascii="Menlo" w:eastAsia="Times New Roman" w:hAnsi="Menlo" w:cs="Menlo"/>
+          <w:color w:val="000000"/>
+          <w:sz w:val="18"/>
+          <w:szCs w:val="18"/>
+        </w:rPr>
+        <w:t xml:space="preserve">Set) </w:t>
+      </w:r>
+      <w:proofErr w:type="gramStart"/>
+      <w:r>
+        <w:rPr>
+          <w:rFonts w:ascii="Menlo" w:eastAsia="Times New Roman" w:hAnsi="Menlo" w:cs="Menlo"/>
+          <w:color w:val="000000"/>
+          <w:sz w:val="18"/>
+          <w:szCs w:val="18"/>
+        </w:rPr>
+        <w:t xml:space="preserve">{ </w:t>
+      </w:r>
+      <w:r>
+        <w:rPr>
+          <w:rFonts w:ascii="Menlo" w:eastAsia="Times New Roman" w:hAnsi="Menlo" w:cs="Menlo"/>
+          <w:i/>
+          <w:iCs/>
+          <w:color w:val="808080"/>
+          <w:sz w:val="18"/>
+          <w:szCs w:val="18"/>
+        </w:rPr>
+        <w:t>/</w:t>
+      </w:r>
+      <w:proofErr w:type="gramEnd"/>
+      <w:r>
+        <w:rPr>
+          <w:rFonts w:ascii="Menlo" w:eastAsia="Times New Roman" w:hAnsi="Menlo" w:cs="Menlo"/>
+          <w:i/>
+          <w:iCs/>
+          <w:color w:val="808080"/>
+          <w:sz w:val="18"/>
+          <w:szCs w:val="18"/>
+        </w:rPr>
+        <w:t>/ Raw type</w:t>
+      </w:r>
+      <w:r>
+        <w:rPr>
+          <w:rFonts w:ascii="Menlo" w:eastAsia="Times New Roman" w:hAnsi="Menlo" w:cs="Menlo"/>
+          <w:i/>
+          <w:iCs/>
+          <w:color w:val="808080"/>
+          <w:sz w:val="18"/>
+          <w:szCs w:val="18"/>
+        </w:rPr>
+        <w:br/>
+        <w:t xml:space="preserve">    </w:t>
+      </w:r>
+      <w:r>
+        <w:rPr>
+          <w:rFonts w:ascii="Menlo" w:eastAsia="Times New Roman" w:hAnsi="Menlo" w:cs="Menlo"/>
+          <w:color w:val="000000"/>
+          <w:sz w:val="18"/>
+          <w:szCs w:val="18"/>
+        </w:rPr>
+        <w:t xml:space="preserve">Set&lt;?&gt; s = (Set&lt;?&gt;) o; </w:t>
+      </w:r>
+      <w:r>
+        <w:rPr>
+          <w:rFonts w:ascii="Menlo" w:eastAsia="Times New Roman" w:hAnsi="Menlo" w:cs="Menlo"/>
+          <w:i/>
+          <w:iCs/>
+          <w:color w:val="808080"/>
+          <w:sz w:val="18"/>
+          <w:szCs w:val="18"/>
+        </w:rPr>
+        <w:t>// Wildcard type</w:t>
+      </w:r>
+      <w:r>
+        <w:rPr>
+          <w:rFonts w:ascii="Menlo" w:eastAsia="Times New Roman" w:hAnsi="Menlo" w:cs="Menlo"/>
+          <w:i/>
+          <w:iCs/>
+          <w:color w:val="808080"/>
+          <w:sz w:val="18"/>
+          <w:szCs w:val="18"/>
+        </w:rPr>
+        <w:br/>
+      </w:r>
+      <w:r>
+        <w:rPr>
+          <w:rFonts w:ascii="Menlo" w:eastAsia="Times New Roman" w:hAnsi="Menlo" w:cs="Menlo"/>
+          <w:color w:val="000000"/>
+          <w:sz w:val="18"/>
+          <w:szCs w:val="18"/>
+        </w:rPr>
+        <w:t>}</w:t>
+      </w:r>
+    </w:p>
+    <w:p>
+      <w:pPr>
+        <w:rPr>
+          <w:rFonts w:eastAsia="Microsoft YaHei" w:hint="eastAsia"/>
         </w:rPr>
       </w:pPr>
       <w:bookmarkStart w:id="0" w:name="_GoBack"/>
@@ -22710,6 +25180,7 @@
     <w:lsdException w:name="HTML Sample" w:semiHidden="1" w:unhideWhenUsed="1"/>
     <w:lsdException w:name="HTML Typewriter" w:semiHidden="1" w:unhideWhenUsed="1"/>
     <w:lsdException w:name="HTML Variable" w:semiHidden="1" w:unhideWhenUsed="1"/>
+    <w:lsdException w:name="Normal Table" w:semiHidden="1" w:unhideWhenUsed="1"/>
     <w:lsdException w:name="annotation subject" w:semiHidden="1" w:unhideWhenUsed="1"/>
     <w:lsdException w:name="No List" w:semiHidden="1" w:unhideWhenUsed="1"/>
     <w:lsdException w:name="Outline List 1" w:semiHidden="1" w:unhideWhenUsed="1"/>
@@ -22756,8 +25227,10 @@
     <w:lsdException w:name="Table Subtle 2" w:semiHidden="1" w:unhideWhenUsed="1"/>
     <w:lsdException w:name="Table Web 1" w:semiHidden="1" w:unhideWhenUsed="1"/>
     <w:lsdException w:name="Table Web 2" w:semiHidden="1" w:unhideWhenUsed="1"/>
+    <w:lsdException w:name="Table Web 3" w:semiHidden="1" w:unhideWhenUsed="1"/>
     <w:lsdException w:name="Balloon Text" w:semiHidden="1" w:unhideWhenUsed="1"/>
     <w:lsdException w:name="Table Grid" w:uiPriority="39"/>
+    <w:lsdException w:name="Table Theme" w:semiHidden="1" w:unhideWhenUsed="1"/>
     <w:lsdException w:name="Placeholder Text" w:semiHidden="1"/>
     <w:lsdException w:name="No Spacing" w:uiPriority="1" w:qFormat="1"/>
     <w:lsdException w:name="Light Shading" w:uiPriority="60"/>

</xml_diff>